<commit_message>
updated docs Statusbericht merged editUser view part of admin and customer
</commit_message>
<xml_diff>
--- a/doc/base/PflichtenheftYannicFraebelNilsEngelbrecht_grp06.docx
+++ b/doc/base/PflichtenheftYannicFraebelNilsEngelbrecht_grp06.docx
@@ -370,29 +370,2314 @@
         </w:sectPr>
       </w:pPr>
     </w:p>
+    <w:sdt>
+      <w:sdtPr>
+        <w:id w:val="145952869"/>
+        <w:docPartObj>
+          <w:docPartGallery w:val="Table of Contents"/>
+          <w:docPartUnique/>
+        </w:docPartObj>
+      </w:sdtPr>
+      <w:sdtEndPr>
+        <w:rPr>
+          <w:rFonts w:asciiTheme="minorHAnsi" w:eastAsiaTheme="minorHAnsi" w:hAnsiTheme="minorHAnsi" w:cstheme="minorBidi"/>
+          <w:b/>
+          <w:bCs/>
+          <w:noProof/>
+          <w:color w:val="auto"/>
+          <w:sz w:val="24"/>
+          <w:szCs w:val="24"/>
+          <w:lang w:eastAsia="en-US"/>
+        </w:rPr>
+      </w:sdtEndPr>
+      <w:sdtContent>
+        <w:p>
+          <w:pPr>
+            <w:pStyle w:val="Inhaltsverzeichnisberschrift"/>
+          </w:pPr>
+          <w:r>
+            <w:t>Inhaltsverzeichnis</w:t>
+          </w:r>
+        </w:p>
+        <w:p>
+          <w:pPr>
+            <w:pStyle w:val="Verzeichnis1"/>
+            <w:tabs>
+              <w:tab w:val="left" w:pos="480"/>
+              <w:tab w:val="right" w:pos="9056"/>
+            </w:tabs>
+            <w:rPr>
+              <w:rFonts w:eastAsiaTheme="minorEastAsia"/>
+              <w:b w:val="0"/>
+              <w:bCs w:val="0"/>
+              <w:noProof/>
+              <w:sz w:val="24"/>
+              <w:szCs w:val="24"/>
+              <w:lang w:eastAsia="de-DE"/>
+            </w:rPr>
+          </w:pPr>
+          <w:r>
+            <w:rPr>
+              <w:b w:val="0"/>
+              <w:bCs w:val="0"/>
+            </w:rPr>
+            <w:fldChar w:fldCharType="begin"/>
+          </w:r>
+          <w:r>
+            <w:instrText>TOC \o "1-3" \h \z \u</w:instrText>
+          </w:r>
+          <w:r>
+            <w:rPr>
+              <w:b w:val="0"/>
+              <w:bCs w:val="0"/>
+            </w:rPr>
+            <w:fldChar w:fldCharType="separate"/>
+          </w:r>
+          <w:hyperlink w:anchor="_Toc471828430" w:history="1">
+            <w:r>
+              <w:rPr>
+                <w:rStyle w:val="Link"/>
+                <w:noProof/>
+              </w:rPr>
+              <w:t>2</w:t>
+            </w:r>
+            <w:r>
+              <w:rPr>
+                <w:rFonts w:eastAsiaTheme="minorEastAsia"/>
+                <w:b w:val="0"/>
+                <w:bCs w:val="0"/>
+                <w:noProof/>
+                <w:sz w:val="24"/>
+                <w:szCs w:val="24"/>
+                <w:lang w:eastAsia="de-DE"/>
+              </w:rPr>
+              <w:tab/>
+            </w:r>
+            <w:r>
+              <w:rPr>
+                <w:rStyle w:val="Link"/>
+                <w:noProof/>
+              </w:rPr>
+              <w:t>Einleitung</w:t>
+            </w:r>
+            <w:r>
+              <w:rPr>
+                <w:noProof/>
+                <w:webHidden/>
+              </w:rPr>
+              <w:tab/>
+            </w:r>
+            <w:r>
+              <w:rPr>
+                <w:noProof/>
+                <w:webHidden/>
+              </w:rPr>
+              <w:fldChar w:fldCharType="begin"/>
+            </w:r>
+            <w:r>
+              <w:rPr>
+                <w:noProof/>
+                <w:webHidden/>
+              </w:rPr>
+              <w:instrText xml:space="preserve"> PAGEREF _Toc471828430 \h </w:instrText>
+            </w:r>
+            <w:r>
+              <w:rPr>
+                <w:noProof/>
+                <w:webHidden/>
+              </w:rPr>
+            </w:r>
+            <w:r>
+              <w:rPr>
+                <w:noProof/>
+                <w:webHidden/>
+              </w:rPr>
+              <w:fldChar w:fldCharType="separate"/>
+            </w:r>
+            <w:r>
+              <w:rPr>
+                <w:noProof/>
+                <w:webHidden/>
+              </w:rPr>
+              <w:t>2</w:t>
+            </w:r>
+            <w:r>
+              <w:rPr>
+                <w:noProof/>
+                <w:webHidden/>
+              </w:rPr>
+              <w:fldChar w:fldCharType="end"/>
+            </w:r>
+          </w:hyperlink>
+        </w:p>
+        <w:p>
+          <w:pPr>
+            <w:pStyle w:val="Verzeichnis2"/>
+            <w:tabs>
+              <w:tab w:val="left" w:pos="960"/>
+              <w:tab w:val="right" w:pos="9056"/>
+            </w:tabs>
+            <w:rPr>
+              <w:rFonts w:eastAsiaTheme="minorEastAsia"/>
+              <w:i w:val="0"/>
+              <w:iCs w:val="0"/>
+              <w:noProof/>
+              <w:sz w:val="24"/>
+              <w:szCs w:val="24"/>
+              <w:lang w:eastAsia="de-DE"/>
+            </w:rPr>
+          </w:pPr>
+          <w:hyperlink w:anchor="_Toc471828431" w:history="1">
+            <w:r>
+              <w:rPr>
+                <w:rStyle w:val="Link"/>
+                <w:noProof/>
+              </w:rPr>
+              <w:t>2.1</w:t>
+            </w:r>
+            <w:r>
+              <w:rPr>
+                <w:rFonts w:eastAsiaTheme="minorEastAsia"/>
+                <w:i w:val="0"/>
+                <w:iCs w:val="0"/>
+                <w:noProof/>
+                <w:sz w:val="24"/>
+                <w:szCs w:val="24"/>
+                <w:lang w:eastAsia="de-DE"/>
+              </w:rPr>
+              <w:tab/>
+            </w:r>
+            <w:r>
+              <w:rPr>
+                <w:rStyle w:val="Link"/>
+                <w:noProof/>
+              </w:rPr>
+              <w:t>Ziel und Zweck des Dokuments</w:t>
+            </w:r>
+            <w:r>
+              <w:rPr>
+                <w:noProof/>
+                <w:webHidden/>
+              </w:rPr>
+              <w:tab/>
+            </w:r>
+            <w:r>
+              <w:rPr>
+                <w:noProof/>
+                <w:webHidden/>
+              </w:rPr>
+              <w:fldChar w:fldCharType="begin"/>
+            </w:r>
+            <w:r>
+              <w:rPr>
+                <w:noProof/>
+                <w:webHidden/>
+              </w:rPr>
+              <w:instrText xml:space="preserve"> PAGEREF _Toc471828431 \h </w:instrText>
+            </w:r>
+            <w:r>
+              <w:rPr>
+                <w:noProof/>
+                <w:webHidden/>
+              </w:rPr>
+            </w:r>
+            <w:r>
+              <w:rPr>
+                <w:noProof/>
+                <w:webHidden/>
+              </w:rPr>
+              <w:fldChar w:fldCharType="separate"/>
+            </w:r>
+            <w:r>
+              <w:rPr>
+                <w:noProof/>
+                <w:webHidden/>
+              </w:rPr>
+              <w:t>2</w:t>
+            </w:r>
+            <w:r>
+              <w:rPr>
+                <w:noProof/>
+                <w:webHidden/>
+              </w:rPr>
+              <w:fldChar w:fldCharType="end"/>
+            </w:r>
+          </w:hyperlink>
+        </w:p>
+        <w:p>
+          <w:pPr>
+            <w:pStyle w:val="Verzeichnis2"/>
+            <w:tabs>
+              <w:tab w:val="left" w:pos="960"/>
+              <w:tab w:val="right" w:pos="9056"/>
+            </w:tabs>
+            <w:rPr>
+              <w:rFonts w:eastAsiaTheme="minorEastAsia"/>
+              <w:i w:val="0"/>
+              <w:iCs w:val="0"/>
+              <w:noProof/>
+              <w:sz w:val="24"/>
+              <w:szCs w:val="24"/>
+              <w:lang w:eastAsia="de-DE"/>
+            </w:rPr>
+          </w:pPr>
+          <w:hyperlink w:anchor="_Toc471828432" w:history="1">
+            <w:r>
+              <w:rPr>
+                <w:rStyle w:val="Link"/>
+                <w:noProof/>
+              </w:rPr>
+              <w:t>2.2</w:t>
+            </w:r>
+            <w:r>
+              <w:rPr>
+                <w:rFonts w:eastAsiaTheme="minorEastAsia"/>
+                <w:i w:val="0"/>
+                <w:iCs w:val="0"/>
+                <w:noProof/>
+                <w:sz w:val="24"/>
+                <w:szCs w:val="24"/>
+                <w:lang w:eastAsia="de-DE"/>
+              </w:rPr>
+              <w:tab/>
+            </w:r>
+            <w:r>
+              <w:rPr>
+                <w:rStyle w:val="Link"/>
+                <w:noProof/>
+              </w:rPr>
+              <w:t>Projektbezug</w:t>
+            </w:r>
+            <w:r>
+              <w:rPr>
+                <w:noProof/>
+                <w:webHidden/>
+              </w:rPr>
+              <w:tab/>
+            </w:r>
+            <w:r>
+              <w:rPr>
+                <w:noProof/>
+                <w:webHidden/>
+              </w:rPr>
+              <w:fldChar w:fldCharType="begin"/>
+            </w:r>
+            <w:r>
+              <w:rPr>
+                <w:noProof/>
+                <w:webHidden/>
+              </w:rPr>
+              <w:instrText xml:space="preserve"> PAGEREF _Toc471828432 \h </w:instrText>
+            </w:r>
+            <w:r>
+              <w:rPr>
+                <w:noProof/>
+                <w:webHidden/>
+              </w:rPr>
+            </w:r>
+            <w:r>
+              <w:rPr>
+                <w:noProof/>
+                <w:webHidden/>
+              </w:rPr>
+              <w:fldChar w:fldCharType="separate"/>
+            </w:r>
+            <w:r>
+              <w:rPr>
+                <w:noProof/>
+                <w:webHidden/>
+              </w:rPr>
+              <w:t>2</w:t>
+            </w:r>
+            <w:r>
+              <w:rPr>
+                <w:noProof/>
+                <w:webHidden/>
+              </w:rPr>
+              <w:fldChar w:fldCharType="end"/>
+            </w:r>
+          </w:hyperlink>
+        </w:p>
+        <w:p>
+          <w:pPr>
+            <w:pStyle w:val="Verzeichnis2"/>
+            <w:tabs>
+              <w:tab w:val="left" w:pos="960"/>
+              <w:tab w:val="right" w:pos="9056"/>
+            </w:tabs>
+            <w:rPr>
+              <w:rFonts w:eastAsiaTheme="minorEastAsia"/>
+              <w:i w:val="0"/>
+              <w:iCs w:val="0"/>
+              <w:noProof/>
+              <w:sz w:val="24"/>
+              <w:szCs w:val="24"/>
+              <w:lang w:eastAsia="de-DE"/>
+            </w:rPr>
+          </w:pPr>
+          <w:hyperlink w:anchor="_Toc471828433" w:history="1">
+            <w:r>
+              <w:rPr>
+                <w:rStyle w:val="Link"/>
+                <w:noProof/>
+              </w:rPr>
+              <w:t>2.3</w:t>
+            </w:r>
+            <w:r>
+              <w:rPr>
+                <w:rFonts w:eastAsiaTheme="minorEastAsia"/>
+                <w:i w:val="0"/>
+                <w:iCs w:val="0"/>
+                <w:noProof/>
+                <w:sz w:val="24"/>
+                <w:szCs w:val="24"/>
+                <w:lang w:eastAsia="de-DE"/>
+              </w:rPr>
+              <w:tab/>
+            </w:r>
+            <w:r>
+              <w:rPr>
+                <w:rStyle w:val="Link"/>
+                <w:noProof/>
+              </w:rPr>
+              <w:t>Einsatz und Rahmenbedingungen</w:t>
+            </w:r>
+            <w:r>
+              <w:rPr>
+                <w:noProof/>
+                <w:webHidden/>
+              </w:rPr>
+              <w:tab/>
+            </w:r>
+            <w:r>
+              <w:rPr>
+                <w:noProof/>
+                <w:webHidden/>
+              </w:rPr>
+              <w:fldChar w:fldCharType="begin"/>
+            </w:r>
+            <w:r>
+              <w:rPr>
+                <w:noProof/>
+                <w:webHidden/>
+              </w:rPr>
+              <w:instrText xml:space="preserve"> PAGEREF _Toc471828433 \h </w:instrText>
+            </w:r>
+            <w:r>
+              <w:rPr>
+                <w:noProof/>
+                <w:webHidden/>
+              </w:rPr>
+            </w:r>
+            <w:r>
+              <w:rPr>
+                <w:noProof/>
+                <w:webHidden/>
+              </w:rPr>
+              <w:fldChar w:fldCharType="separate"/>
+            </w:r>
+            <w:r>
+              <w:rPr>
+                <w:noProof/>
+                <w:webHidden/>
+              </w:rPr>
+              <w:t>2</w:t>
+            </w:r>
+            <w:r>
+              <w:rPr>
+                <w:noProof/>
+                <w:webHidden/>
+              </w:rPr>
+              <w:fldChar w:fldCharType="end"/>
+            </w:r>
+          </w:hyperlink>
+        </w:p>
+        <w:p>
+          <w:pPr>
+            <w:pStyle w:val="Verzeichnis2"/>
+            <w:tabs>
+              <w:tab w:val="left" w:pos="960"/>
+              <w:tab w:val="right" w:pos="9056"/>
+            </w:tabs>
+            <w:rPr>
+              <w:rFonts w:eastAsiaTheme="minorEastAsia"/>
+              <w:i w:val="0"/>
+              <w:iCs w:val="0"/>
+              <w:noProof/>
+              <w:sz w:val="24"/>
+              <w:szCs w:val="24"/>
+              <w:lang w:eastAsia="de-DE"/>
+            </w:rPr>
+          </w:pPr>
+          <w:hyperlink w:anchor="_Toc471828434" w:history="1">
+            <w:r>
+              <w:rPr>
+                <w:rStyle w:val="Link"/>
+                <w:noProof/>
+              </w:rPr>
+              <w:t>2.4</w:t>
+            </w:r>
+            <w:r>
+              <w:rPr>
+                <w:rFonts w:eastAsiaTheme="minorEastAsia"/>
+                <w:i w:val="0"/>
+                <w:iCs w:val="0"/>
+                <w:noProof/>
+                <w:sz w:val="24"/>
+                <w:szCs w:val="24"/>
+                <w:lang w:eastAsia="de-DE"/>
+              </w:rPr>
+              <w:tab/>
+            </w:r>
+            <w:r>
+              <w:rPr>
+                <w:rStyle w:val="Link"/>
+                <w:noProof/>
+              </w:rPr>
+              <w:t>Anwendungsbereiche</w:t>
+            </w:r>
+            <w:r>
+              <w:rPr>
+                <w:noProof/>
+                <w:webHidden/>
+              </w:rPr>
+              <w:tab/>
+            </w:r>
+            <w:r>
+              <w:rPr>
+                <w:noProof/>
+                <w:webHidden/>
+              </w:rPr>
+              <w:fldChar w:fldCharType="begin"/>
+            </w:r>
+            <w:r>
+              <w:rPr>
+                <w:noProof/>
+                <w:webHidden/>
+              </w:rPr>
+              <w:instrText xml:space="preserve"> PAGEREF _Toc471828434 \h </w:instrText>
+            </w:r>
+            <w:r>
+              <w:rPr>
+                <w:noProof/>
+                <w:webHidden/>
+              </w:rPr>
+            </w:r>
+            <w:r>
+              <w:rPr>
+                <w:noProof/>
+                <w:webHidden/>
+              </w:rPr>
+              <w:fldChar w:fldCharType="separate"/>
+            </w:r>
+            <w:r>
+              <w:rPr>
+                <w:noProof/>
+                <w:webHidden/>
+              </w:rPr>
+              <w:t>2</w:t>
+            </w:r>
+            <w:r>
+              <w:rPr>
+                <w:noProof/>
+                <w:webHidden/>
+              </w:rPr>
+              <w:fldChar w:fldCharType="end"/>
+            </w:r>
+          </w:hyperlink>
+        </w:p>
+        <w:p>
+          <w:pPr>
+            <w:pStyle w:val="Verzeichnis2"/>
+            <w:tabs>
+              <w:tab w:val="left" w:pos="960"/>
+              <w:tab w:val="right" w:pos="9056"/>
+            </w:tabs>
+            <w:rPr>
+              <w:rFonts w:eastAsiaTheme="minorEastAsia"/>
+              <w:i w:val="0"/>
+              <w:iCs w:val="0"/>
+              <w:noProof/>
+              <w:sz w:val="24"/>
+              <w:szCs w:val="24"/>
+              <w:lang w:eastAsia="de-DE"/>
+            </w:rPr>
+          </w:pPr>
+          <w:hyperlink w:anchor="_Toc471828435" w:history="1">
+            <w:r>
+              <w:rPr>
+                <w:rStyle w:val="Link"/>
+                <w:noProof/>
+              </w:rPr>
+              <w:t>2.5</w:t>
+            </w:r>
+            <w:r>
+              <w:rPr>
+                <w:rFonts w:eastAsiaTheme="minorEastAsia"/>
+                <w:i w:val="0"/>
+                <w:iCs w:val="0"/>
+                <w:noProof/>
+                <w:sz w:val="24"/>
+                <w:szCs w:val="24"/>
+                <w:lang w:eastAsia="de-DE"/>
+              </w:rPr>
+              <w:tab/>
+            </w:r>
+            <w:r>
+              <w:rPr>
+                <w:rStyle w:val="Link"/>
+                <w:noProof/>
+              </w:rPr>
+              <w:t>Benutzer-/Zielgruppen</w:t>
+            </w:r>
+            <w:r>
+              <w:rPr>
+                <w:noProof/>
+                <w:webHidden/>
+              </w:rPr>
+              <w:tab/>
+            </w:r>
+            <w:r>
+              <w:rPr>
+                <w:noProof/>
+                <w:webHidden/>
+              </w:rPr>
+              <w:fldChar w:fldCharType="begin"/>
+            </w:r>
+            <w:r>
+              <w:rPr>
+                <w:noProof/>
+                <w:webHidden/>
+              </w:rPr>
+              <w:instrText xml:space="preserve"> PAGEREF _Toc471828435 \h </w:instrText>
+            </w:r>
+            <w:r>
+              <w:rPr>
+                <w:noProof/>
+                <w:webHidden/>
+              </w:rPr>
+            </w:r>
+            <w:r>
+              <w:rPr>
+                <w:noProof/>
+                <w:webHidden/>
+              </w:rPr>
+              <w:fldChar w:fldCharType="separate"/>
+            </w:r>
+            <w:r>
+              <w:rPr>
+                <w:noProof/>
+                <w:webHidden/>
+              </w:rPr>
+              <w:t>2</w:t>
+            </w:r>
+            <w:r>
+              <w:rPr>
+                <w:noProof/>
+                <w:webHidden/>
+              </w:rPr>
+              <w:fldChar w:fldCharType="end"/>
+            </w:r>
+          </w:hyperlink>
+        </w:p>
+        <w:p>
+          <w:pPr>
+            <w:pStyle w:val="Verzeichnis2"/>
+            <w:tabs>
+              <w:tab w:val="left" w:pos="960"/>
+              <w:tab w:val="right" w:pos="9056"/>
+            </w:tabs>
+            <w:rPr>
+              <w:rFonts w:eastAsiaTheme="minorEastAsia"/>
+              <w:i w:val="0"/>
+              <w:iCs w:val="0"/>
+              <w:noProof/>
+              <w:sz w:val="24"/>
+              <w:szCs w:val="24"/>
+              <w:lang w:eastAsia="de-DE"/>
+            </w:rPr>
+          </w:pPr>
+          <w:hyperlink w:anchor="_Toc471828436" w:history="1">
+            <w:r>
+              <w:rPr>
+                <w:rStyle w:val="Link"/>
+                <w:noProof/>
+              </w:rPr>
+              <w:t>2.6</w:t>
+            </w:r>
+            <w:r>
+              <w:rPr>
+                <w:rFonts w:eastAsiaTheme="minorEastAsia"/>
+                <w:i w:val="0"/>
+                <w:iCs w:val="0"/>
+                <w:noProof/>
+                <w:sz w:val="24"/>
+                <w:szCs w:val="24"/>
+                <w:lang w:eastAsia="de-DE"/>
+              </w:rPr>
+              <w:tab/>
+            </w:r>
+            <w:r>
+              <w:rPr>
+                <w:rStyle w:val="Link"/>
+                <w:noProof/>
+              </w:rPr>
+              <w:t>Betriebsbedingungen</w:t>
+            </w:r>
+            <w:r>
+              <w:rPr>
+                <w:noProof/>
+                <w:webHidden/>
+              </w:rPr>
+              <w:tab/>
+            </w:r>
+            <w:r>
+              <w:rPr>
+                <w:noProof/>
+                <w:webHidden/>
+              </w:rPr>
+              <w:fldChar w:fldCharType="begin"/>
+            </w:r>
+            <w:r>
+              <w:rPr>
+                <w:noProof/>
+                <w:webHidden/>
+              </w:rPr>
+              <w:instrText xml:space="preserve"> PAGEREF _Toc471828436 \h </w:instrText>
+            </w:r>
+            <w:r>
+              <w:rPr>
+                <w:noProof/>
+                <w:webHidden/>
+              </w:rPr>
+            </w:r>
+            <w:r>
+              <w:rPr>
+                <w:noProof/>
+                <w:webHidden/>
+              </w:rPr>
+              <w:fldChar w:fldCharType="separate"/>
+            </w:r>
+            <w:r>
+              <w:rPr>
+                <w:noProof/>
+                <w:webHidden/>
+              </w:rPr>
+              <w:t>2</w:t>
+            </w:r>
+            <w:r>
+              <w:rPr>
+                <w:noProof/>
+                <w:webHidden/>
+              </w:rPr>
+              <w:fldChar w:fldCharType="end"/>
+            </w:r>
+          </w:hyperlink>
+        </w:p>
+        <w:p>
+          <w:pPr>
+            <w:pStyle w:val="Verzeichnis1"/>
+            <w:tabs>
+              <w:tab w:val="left" w:pos="480"/>
+              <w:tab w:val="right" w:pos="9056"/>
+            </w:tabs>
+            <w:rPr>
+              <w:rFonts w:eastAsiaTheme="minorEastAsia"/>
+              <w:b w:val="0"/>
+              <w:bCs w:val="0"/>
+              <w:noProof/>
+              <w:sz w:val="24"/>
+              <w:szCs w:val="24"/>
+              <w:lang w:eastAsia="de-DE"/>
+            </w:rPr>
+          </w:pPr>
+          <w:hyperlink w:anchor="_Toc471828437" w:history="1">
+            <w:r>
+              <w:rPr>
+                <w:rStyle w:val="Link"/>
+                <w:noProof/>
+              </w:rPr>
+              <w:t>3</w:t>
+            </w:r>
+            <w:r>
+              <w:rPr>
+                <w:rFonts w:eastAsiaTheme="minorEastAsia"/>
+                <w:b w:val="0"/>
+                <w:bCs w:val="0"/>
+                <w:noProof/>
+                <w:sz w:val="24"/>
+                <w:szCs w:val="24"/>
+                <w:lang w:eastAsia="de-DE"/>
+              </w:rPr>
+              <w:tab/>
+            </w:r>
+            <w:r>
+              <w:rPr>
+                <w:rStyle w:val="Link"/>
+                <w:noProof/>
+              </w:rPr>
+              <w:t>Ziele des Anbieters/Auftraggebers</w:t>
+            </w:r>
+            <w:r>
+              <w:rPr>
+                <w:noProof/>
+                <w:webHidden/>
+              </w:rPr>
+              <w:tab/>
+            </w:r>
+            <w:r>
+              <w:rPr>
+                <w:noProof/>
+                <w:webHidden/>
+              </w:rPr>
+              <w:fldChar w:fldCharType="begin"/>
+            </w:r>
+            <w:r>
+              <w:rPr>
+                <w:noProof/>
+                <w:webHidden/>
+              </w:rPr>
+              <w:instrText xml:space="preserve"> PAGEREF _Toc471828437 \h </w:instrText>
+            </w:r>
+            <w:r>
+              <w:rPr>
+                <w:noProof/>
+                <w:webHidden/>
+              </w:rPr>
+            </w:r>
+            <w:r>
+              <w:rPr>
+                <w:noProof/>
+                <w:webHidden/>
+              </w:rPr>
+              <w:fldChar w:fldCharType="separate"/>
+            </w:r>
+            <w:r>
+              <w:rPr>
+                <w:noProof/>
+                <w:webHidden/>
+              </w:rPr>
+              <w:t>3</w:t>
+            </w:r>
+            <w:r>
+              <w:rPr>
+                <w:noProof/>
+                <w:webHidden/>
+              </w:rPr>
+              <w:fldChar w:fldCharType="end"/>
+            </w:r>
+          </w:hyperlink>
+        </w:p>
+        <w:p>
+          <w:pPr>
+            <w:pStyle w:val="Verzeichnis2"/>
+            <w:tabs>
+              <w:tab w:val="left" w:pos="960"/>
+              <w:tab w:val="right" w:pos="9056"/>
+            </w:tabs>
+            <w:rPr>
+              <w:rFonts w:eastAsiaTheme="minorEastAsia"/>
+              <w:i w:val="0"/>
+              <w:iCs w:val="0"/>
+              <w:noProof/>
+              <w:sz w:val="24"/>
+              <w:szCs w:val="24"/>
+              <w:lang w:eastAsia="de-DE"/>
+            </w:rPr>
+          </w:pPr>
+          <w:hyperlink w:anchor="_Toc471828438" w:history="1">
+            <w:r>
+              <w:rPr>
+                <w:rStyle w:val="Link"/>
+                <w:noProof/>
+              </w:rPr>
+              <w:t>3.1</w:t>
+            </w:r>
+            <w:r>
+              <w:rPr>
+                <w:rFonts w:eastAsiaTheme="minorEastAsia"/>
+                <w:i w:val="0"/>
+                <w:iCs w:val="0"/>
+                <w:noProof/>
+                <w:sz w:val="24"/>
+                <w:szCs w:val="24"/>
+                <w:lang w:eastAsia="de-DE"/>
+              </w:rPr>
+              <w:tab/>
+            </w:r>
+            <w:r>
+              <w:rPr>
+                <w:rStyle w:val="Link"/>
+                <w:noProof/>
+              </w:rPr>
+              <w:t>Beschreibung der Funktionalitäten</w:t>
+            </w:r>
+            <w:r>
+              <w:rPr>
+                <w:noProof/>
+                <w:webHidden/>
+              </w:rPr>
+              <w:tab/>
+            </w:r>
+            <w:r>
+              <w:rPr>
+                <w:noProof/>
+                <w:webHidden/>
+              </w:rPr>
+              <w:fldChar w:fldCharType="begin"/>
+            </w:r>
+            <w:r>
+              <w:rPr>
+                <w:noProof/>
+                <w:webHidden/>
+              </w:rPr>
+              <w:instrText xml:space="preserve"> PAGEREF _Toc471828438 \h </w:instrText>
+            </w:r>
+            <w:r>
+              <w:rPr>
+                <w:noProof/>
+                <w:webHidden/>
+              </w:rPr>
+            </w:r>
+            <w:r>
+              <w:rPr>
+                <w:noProof/>
+                <w:webHidden/>
+              </w:rPr>
+              <w:fldChar w:fldCharType="separate"/>
+            </w:r>
+            <w:r>
+              <w:rPr>
+                <w:noProof/>
+                <w:webHidden/>
+              </w:rPr>
+              <w:t>3</w:t>
+            </w:r>
+            <w:r>
+              <w:rPr>
+                <w:noProof/>
+                <w:webHidden/>
+              </w:rPr>
+              <w:fldChar w:fldCharType="end"/>
+            </w:r>
+          </w:hyperlink>
+        </w:p>
+        <w:p>
+          <w:pPr>
+            <w:pStyle w:val="Verzeichnis2"/>
+            <w:tabs>
+              <w:tab w:val="left" w:pos="960"/>
+              <w:tab w:val="right" w:pos="9056"/>
+            </w:tabs>
+            <w:rPr>
+              <w:rFonts w:eastAsiaTheme="minorEastAsia"/>
+              <w:i w:val="0"/>
+              <w:iCs w:val="0"/>
+              <w:noProof/>
+              <w:sz w:val="24"/>
+              <w:szCs w:val="24"/>
+              <w:lang w:eastAsia="de-DE"/>
+            </w:rPr>
+          </w:pPr>
+          <w:hyperlink w:anchor="_Toc471828439" w:history="1">
+            <w:r>
+              <w:rPr>
+                <w:rStyle w:val="Link"/>
+                <w:noProof/>
+              </w:rPr>
+              <w:t>3.2</w:t>
+            </w:r>
+            <w:r>
+              <w:rPr>
+                <w:rFonts w:eastAsiaTheme="minorEastAsia"/>
+                <w:i w:val="0"/>
+                <w:iCs w:val="0"/>
+                <w:noProof/>
+                <w:sz w:val="24"/>
+                <w:szCs w:val="24"/>
+                <w:lang w:eastAsia="de-DE"/>
+              </w:rPr>
+              <w:tab/>
+            </w:r>
+            <w:r>
+              <w:rPr>
+                <w:rStyle w:val="Link"/>
+                <w:noProof/>
+              </w:rPr>
+              <w:t>Minimalfunktionen</w:t>
+            </w:r>
+            <w:r>
+              <w:rPr>
+                <w:noProof/>
+                <w:webHidden/>
+              </w:rPr>
+              <w:tab/>
+            </w:r>
+            <w:r>
+              <w:rPr>
+                <w:noProof/>
+                <w:webHidden/>
+              </w:rPr>
+              <w:fldChar w:fldCharType="begin"/>
+            </w:r>
+            <w:r>
+              <w:rPr>
+                <w:noProof/>
+                <w:webHidden/>
+              </w:rPr>
+              <w:instrText xml:space="preserve"> PAGEREF _Toc471828439 \h </w:instrText>
+            </w:r>
+            <w:r>
+              <w:rPr>
+                <w:noProof/>
+                <w:webHidden/>
+              </w:rPr>
+            </w:r>
+            <w:r>
+              <w:rPr>
+                <w:noProof/>
+                <w:webHidden/>
+              </w:rPr>
+              <w:fldChar w:fldCharType="separate"/>
+            </w:r>
+            <w:r>
+              <w:rPr>
+                <w:noProof/>
+                <w:webHidden/>
+              </w:rPr>
+              <w:t>3</w:t>
+            </w:r>
+            <w:r>
+              <w:rPr>
+                <w:noProof/>
+                <w:webHidden/>
+              </w:rPr>
+              <w:fldChar w:fldCharType="end"/>
+            </w:r>
+          </w:hyperlink>
+        </w:p>
+        <w:p>
+          <w:pPr>
+            <w:pStyle w:val="Verzeichnis2"/>
+            <w:tabs>
+              <w:tab w:val="left" w:pos="960"/>
+              <w:tab w:val="right" w:pos="9056"/>
+            </w:tabs>
+            <w:rPr>
+              <w:rFonts w:eastAsiaTheme="minorEastAsia"/>
+              <w:i w:val="0"/>
+              <w:iCs w:val="0"/>
+              <w:noProof/>
+              <w:sz w:val="24"/>
+              <w:szCs w:val="24"/>
+              <w:lang w:eastAsia="de-DE"/>
+            </w:rPr>
+          </w:pPr>
+          <w:hyperlink w:anchor="_Toc471828440" w:history="1">
+            <w:r>
+              <w:rPr>
+                <w:rStyle w:val="Link"/>
+                <w:noProof/>
+              </w:rPr>
+              <w:t>3.3</w:t>
+            </w:r>
+            <w:r>
+              <w:rPr>
+                <w:rFonts w:eastAsiaTheme="minorEastAsia"/>
+                <w:i w:val="0"/>
+                <w:iCs w:val="0"/>
+                <w:noProof/>
+                <w:sz w:val="24"/>
+                <w:szCs w:val="24"/>
+                <w:lang w:eastAsia="de-DE"/>
+              </w:rPr>
+              <w:tab/>
+            </w:r>
+            <w:r>
+              <w:rPr>
+                <w:rStyle w:val="Link"/>
+                <w:noProof/>
+              </w:rPr>
+              <w:t>Zusatzfunktionen</w:t>
+            </w:r>
+            <w:r>
+              <w:rPr>
+                <w:noProof/>
+                <w:webHidden/>
+              </w:rPr>
+              <w:tab/>
+            </w:r>
+            <w:r>
+              <w:rPr>
+                <w:noProof/>
+                <w:webHidden/>
+              </w:rPr>
+              <w:fldChar w:fldCharType="begin"/>
+            </w:r>
+            <w:r>
+              <w:rPr>
+                <w:noProof/>
+                <w:webHidden/>
+              </w:rPr>
+              <w:instrText xml:space="preserve"> PAGEREF _Toc471828440 \h </w:instrText>
+            </w:r>
+            <w:r>
+              <w:rPr>
+                <w:noProof/>
+                <w:webHidden/>
+              </w:rPr>
+            </w:r>
+            <w:r>
+              <w:rPr>
+                <w:noProof/>
+                <w:webHidden/>
+              </w:rPr>
+              <w:fldChar w:fldCharType="separate"/>
+            </w:r>
+            <w:r>
+              <w:rPr>
+                <w:noProof/>
+                <w:webHidden/>
+              </w:rPr>
+              <w:t>4</w:t>
+            </w:r>
+            <w:r>
+              <w:rPr>
+                <w:noProof/>
+                <w:webHidden/>
+              </w:rPr>
+              <w:fldChar w:fldCharType="end"/>
+            </w:r>
+          </w:hyperlink>
+        </w:p>
+        <w:p>
+          <w:pPr>
+            <w:pStyle w:val="Verzeichnis2"/>
+            <w:tabs>
+              <w:tab w:val="left" w:pos="960"/>
+              <w:tab w:val="right" w:pos="9056"/>
+            </w:tabs>
+            <w:rPr>
+              <w:rFonts w:eastAsiaTheme="minorEastAsia"/>
+              <w:i w:val="0"/>
+              <w:iCs w:val="0"/>
+              <w:noProof/>
+              <w:sz w:val="24"/>
+              <w:szCs w:val="24"/>
+              <w:lang w:eastAsia="de-DE"/>
+            </w:rPr>
+          </w:pPr>
+          <w:hyperlink w:anchor="_Toc471828441" w:history="1">
+            <w:r>
+              <w:rPr>
+                <w:rStyle w:val="Link"/>
+                <w:noProof/>
+              </w:rPr>
+              <w:t>3.4</w:t>
+            </w:r>
+            <w:r>
+              <w:rPr>
+                <w:rFonts w:eastAsiaTheme="minorEastAsia"/>
+                <w:i w:val="0"/>
+                <w:iCs w:val="0"/>
+                <w:noProof/>
+                <w:sz w:val="24"/>
+                <w:szCs w:val="24"/>
+                <w:lang w:eastAsia="de-DE"/>
+              </w:rPr>
+              <w:tab/>
+            </w:r>
+            <w:r>
+              <w:rPr>
+                <w:rStyle w:val="Link"/>
+                <w:noProof/>
+              </w:rPr>
+              <w:t>Modellierung funktionaler Anforderungen</w:t>
+            </w:r>
+            <w:r>
+              <w:rPr>
+                <w:noProof/>
+                <w:webHidden/>
+              </w:rPr>
+              <w:tab/>
+            </w:r>
+            <w:r>
+              <w:rPr>
+                <w:noProof/>
+                <w:webHidden/>
+              </w:rPr>
+              <w:fldChar w:fldCharType="begin"/>
+            </w:r>
+            <w:r>
+              <w:rPr>
+                <w:noProof/>
+                <w:webHidden/>
+              </w:rPr>
+              <w:instrText xml:space="preserve"> PAGEREF _Toc471828441 \h </w:instrText>
+            </w:r>
+            <w:r>
+              <w:rPr>
+                <w:noProof/>
+                <w:webHidden/>
+              </w:rPr>
+            </w:r>
+            <w:r>
+              <w:rPr>
+                <w:noProof/>
+                <w:webHidden/>
+              </w:rPr>
+              <w:fldChar w:fldCharType="separate"/>
+            </w:r>
+            <w:r>
+              <w:rPr>
+                <w:noProof/>
+                <w:webHidden/>
+              </w:rPr>
+              <w:t>5</w:t>
+            </w:r>
+            <w:r>
+              <w:rPr>
+                <w:noProof/>
+                <w:webHidden/>
+              </w:rPr>
+              <w:fldChar w:fldCharType="end"/>
+            </w:r>
+          </w:hyperlink>
+        </w:p>
+        <w:p>
+          <w:pPr>
+            <w:pStyle w:val="Verzeichnis3"/>
+            <w:tabs>
+              <w:tab w:val="left" w:pos="1200"/>
+              <w:tab w:val="right" w:pos="9056"/>
+            </w:tabs>
+            <w:rPr>
+              <w:rFonts w:eastAsiaTheme="minorEastAsia"/>
+              <w:noProof/>
+              <w:sz w:val="24"/>
+              <w:szCs w:val="24"/>
+              <w:lang w:eastAsia="de-DE"/>
+            </w:rPr>
+          </w:pPr>
+          <w:hyperlink w:anchor="_Toc471828442" w:history="1">
+            <w:r>
+              <w:rPr>
+                <w:rStyle w:val="Link"/>
+                <w:noProof/>
+              </w:rPr>
+              <w:t>3.4.1</w:t>
+            </w:r>
+            <w:r>
+              <w:rPr>
+                <w:rFonts w:eastAsiaTheme="minorEastAsia"/>
+                <w:noProof/>
+                <w:sz w:val="24"/>
+                <w:szCs w:val="24"/>
+                <w:lang w:eastAsia="de-DE"/>
+              </w:rPr>
+              <w:tab/>
+            </w:r>
+            <w:r>
+              <w:rPr>
+                <w:rStyle w:val="Link"/>
+                <w:noProof/>
+              </w:rPr>
+              <w:t>Use-Case Diagramm – Unterschiedliche Rechte von Kunden und Mitarbeitern</w:t>
+            </w:r>
+            <w:r>
+              <w:rPr>
+                <w:noProof/>
+                <w:webHidden/>
+              </w:rPr>
+              <w:tab/>
+            </w:r>
+            <w:r>
+              <w:rPr>
+                <w:noProof/>
+                <w:webHidden/>
+              </w:rPr>
+              <w:fldChar w:fldCharType="begin"/>
+            </w:r>
+            <w:r>
+              <w:rPr>
+                <w:noProof/>
+                <w:webHidden/>
+              </w:rPr>
+              <w:instrText xml:space="preserve"> PAGEREF _Toc471828442 \h </w:instrText>
+            </w:r>
+            <w:r>
+              <w:rPr>
+                <w:noProof/>
+                <w:webHidden/>
+              </w:rPr>
+            </w:r>
+            <w:r>
+              <w:rPr>
+                <w:noProof/>
+                <w:webHidden/>
+              </w:rPr>
+              <w:fldChar w:fldCharType="separate"/>
+            </w:r>
+            <w:r>
+              <w:rPr>
+                <w:noProof/>
+                <w:webHidden/>
+              </w:rPr>
+              <w:t>5</w:t>
+            </w:r>
+            <w:r>
+              <w:rPr>
+                <w:noProof/>
+                <w:webHidden/>
+              </w:rPr>
+              <w:fldChar w:fldCharType="end"/>
+            </w:r>
+          </w:hyperlink>
+        </w:p>
+        <w:p>
+          <w:pPr>
+            <w:pStyle w:val="Verzeichnis3"/>
+            <w:tabs>
+              <w:tab w:val="left" w:pos="1200"/>
+              <w:tab w:val="right" w:pos="9056"/>
+            </w:tabs>
+            <w:rPr>
+              <w:rFonts w:eastAsiaTheme="minorEastAsia"/>
+              <w:noProof/>
+              <w:sz w:val="24"/>
+              <w:szCs w:val="24"/>
+              <w:lang w:eastAsia="de-DE"/>
+            </w:rPr>
+          </w:pPr>
+          <w:hyperlink w:anchor="_Toc471828443" w:history="1">
+            <w:r>
+              <w:rPr>
+                <w:rStyle w:val="Link"/>
+                <w:noProof/>
+              </w:rPr>
+              <w:t>3.4.2</w:t>
+            </w:r>
+            <w:r>
+              <w:rPr>
+                <w:rFonts w:eastAsiaTheme="minorEastAsia"/>
+                <w:noProof/>
+                <w:sz w:val="24"/>
+                <w:szCs w:val="24"/>
+                <w:lang w:eastAsia="de-DE"/>
+              </w:rPr>
+              <w:tab/>
+            </w:r>
+            <w:r>
+              <w:rPr>
+                <w:rStyle w:val="Link"/>
+                <w:noProof/>
+              </w:rPr>
+              <w:t>Aktivitätsdiagramm: Registrierter Kunde bestellt eine Pizza</w:t>
+            </w:r>
+            <w:r>
+              <w:rPr>
+                <w:noProof/>
+                <w:webHidden/>
+              </w:rPr>
+              <w:tab/>
+            </w:r>
+            <w:r>
+              <w:rPr>
+                <w:noProof/>
+                <w:webHidden/>
+              </w:rPr>
+              <w:fldChar w:fldCharType="begin"/>
+            </w:r>
+            <w:r>
+              <w:rPr>
+                <w:noProof/>
+                <w:webHidden/>
+              </w:rPr>
+              <w:instrText xml:space="preserve"> PAGEREF _Toc471828443 \h </w:instrText>
+            </w:r>
+            <w:r>
+              <w:rPr>
+                <w:noProof/>
+                <w:webHidden/>
+              </w:rPr>
+            </w:r>
+            <w:r>
+              <w:rPr>
+                <w:noProof/>
+                <w:webHidden/>
+              </w:rPr>
+              <w:fldChar w:fldCharType="separate"/>
+            </w:r>
+            <w:r>
+              <w:rPr>
+                <w:noProof/>
+                <w:webHidden/>
+              </w:rPr>
+              <w:t>5</w:t>
+            </w:r>
+            <w:r>
+              <w:rPr>
+                <w:noProof/>
+                <w:webHidden/>
+              </w:rPr>
+              <w:fldChar w:fldCharType="end"/>
+            </w:r>
+          </w:hyperlink>
+        </w:p>
+        <w:p>
+          <w:pPr>
+            <w:pStyle w:val="Verzeichnis3"/>
+            <w:tabs>
+              <w:tab w:val="left" w:pos="1200"/>
+              <w:tab w:val="right" w:pos="9056"/>
+            </w:tabs>
+            <w:rPr>
+              <w:rFonts w:eastAsiaTheme="minorEastAsia"/>
+              <w:noProof/>
+              <w:sz w:val="24"/>
+              <w:szCs w:val="24"/>
+              <w:lang w:eastAsia="de-DE"/>
+            </w:rPr>
+          </w:pPr>
+          <w:hyperlink w:anchor="_Toc471828444" w:history="1">
+            <w:r>
+              <w:rPr>
+                <w:rStyle w:val="Link"/>
+                <w:noProof/>
+              </w:rPr>
+              <w:t>3.4.3</w:t>
+            </w:r>
+            <w:r>
+              <w:rPr>
+                <w:rFonts w:eastAsiaTheme="minorEastAsia"/>
+                <w:noProof/>
+                <w:sz w:val="24"/>
+                <w:szCs w:val="24"/>
+                <w:lang w:eastAsia="de-DE"/>
+              </w:rPr>
+              <w:tab/>
+            </w:r>
+            <w:r>
+              <w:rPr>
+                <w:rStyle w:val="Link"/>
+                <w:noProof/>
+              </w:rPr>
+              <w:t>Entity-Relationship-Diagramm: Users, Orders, Items &amp; Extras</w:t>
+            </w:r>
+            <w:r>
+              <w:rPr>
+                <w:noProof/>
+                <w:webHidden/>
+              </w:rPr>
+              <w:tab/>
+            </w:r>
+            <w:r>
+              <w:rPr>
+                <w:noProof/>
+                <w:webHidden/>
+              </w:rPr>
+              <w:fldChar w:fldCharType="begin"/>
+            </w:r>
+            <w:r>
+              <w:rPr>
+                <w:noProof/>
+                <w:webHidden/>
+              </w:rPr>
+              <w:instrText xml:space="preserve"> PAGEREF _Toc471828444 \h </w:instrText>
+            </w:r>
+            <w:r>
+              <w:rPr>
+                <w:noProof/>
+                <w:webHidden/>
+              </w:rPr>
+            </w:r>
+            <w:r>
+              <w:rPr>
+                <w:noProof/>
+                <w:webHidden/>
+              </w:rPr>
+              <w:fldChar w:fldCharType="separate"/>
+            </w:r>
+            <w:r>
+              <w:rPr>
+                <w:noProof/>
+                <w:webHidden/>
+              </w:rPr>
+              <w:t>6</w:t>
+            </w:r>
+            <w:r>
+              <w:rPr>
+                <w:noProof/>
+                <w:webHidden/>
+              </w:rPr>
+              <w:fldChar w:fldCharType="end"/>
+            </w:r>
+          </w:hyperlink>
+        </w:p>
+        <w:p>
+          <w:pPr>
+            <w:pStyle w:val="Verzeichnis1"/>
+            <w:tabs>
+              <w:tab w:val="left" w:pos="480"/>
+              <w:tab w:val="right" w:pos="9056"/>
+            </w:tabs>
+            <w:rPr>
+              <w:rFonts w:eastAsiaTheme="minorEastAsia"/>
+              <w:b w:val="0"/>
+              <w:bCs w:val="0"/>
+              <w:noProof/>
+              <w:sz w:val="24"/>
+              <w:szCs w:val="24"/>
+              <w:lang w:eastAsia="de-DE"/>
+            </w:rPr>
+          </w:pPr>
+          <w:hyperlink w:anchor="_Toc471828445" w:history="1">
+            <w:r>
+              <w:rPr>
+                <w:rStyle w:val="Link"/>
+                <w:noProof/>
+              </w:rPr>
+              <w:t>4</w:t>
+            </w:r>
+            <w:r>
+              <w:rPr>
+                <w:rFonts w:eastAsiaTheme="minorEastAsia"/>
+                <w:b w:val="0"/>
+                <w:bCs w:val="0"/>
+                <w:noProof/>
+                <w:sz w:val="24"/>
+                <w:szCs w:val="24"/>
+                <w:lang w:eastAsia="de-DE"/>
+              </w:rPr>
+              <w:tab/>
+            </w:r>
+            <w:r>
+              <w:rPr>
+                <w:rStyle w:val="Link"/>
+                <w:noProof/>
+              </w:rPr>
+              <w:t>Beschreibung der Funktionen</w:t>
+            </w:r>
+            <w:r>
+              <w:rPr>
+                <w:noProof/>
+                <w:webHidden/>
+              </w:rPr>
+              <w:tab/>
+            </w:r>
+            <w:r>
+              <w:rPr>
+                <w:noProof/>
+                <w:webHidden/>
+              </w:rPr>
+              <w:fldChar w:fldCharType="begin"/>
+            </w:r>
+            <w:r>
+              <w:rPr>
+                <w:noProof/>
+                <w:webHidden/>
+              </w:rPr>
+              <w:instrText xml:space="preserve"> PAGEREF _Toc471828445 \h </w:instrText>
+            </w:r>
+            <w:r>
+              <w:rPr>
+                <w:noProof/>
+                <w:webHidden/>
+              </w:rPr>
+            </w:r>
+            <w:r>
+              <w:rPr>
+                <w:noProof/>
+                <w:webHidden/>
+              </w:rPr>
+              <w:fldChar w:fldCharType="separate"/>
+            </w:r>
+            <w:r>
+              <w:rPr>
+                <w:noProof/>
+                <w:webHidden/>
+              </w:rPr>
+              <w:t>6</w:t>
+            </w:r>
+            <w:r>
+              <w:rPr>
+                <w:noProof/>
+                <w:webHidden/>
+              </w:rPr>
+              <w:fldChar w:fldCharType="end"/>
+            </w:r>
+          </w:hyperlink>
+        </w:p>
+        <w:p>
+          <w:pPr>
+            <w:pStyle w:val="Verzeichnis2"/>
+            <w:tabs>
+              <w:tab w:val="left" w:pos="960"/>
+              <w:tab w:val="right" w:pos="9056"/>
+            </w:tabs>
+            <w:rPr>
+              <w:rFonts w:eastAsiaTheme="minorEastAsia"/>
+              <w:i w:val="0"/>
+              <w:iCs w:val="0"/>
+              <w:noProof/>
+              <w:sz w:val="24"/>
+              <w:szCs w:val="24"/>
+              <w:lang w:eastAsia="de-DE"/>
+            </w:rPr>
+          </w:pPr>
+          <w:hyperlink w:anchor="_Toc471828446" w:history="1">
+            <w:r>
+              <w:rPr>
+                <w:rStyle w:val="Link"/>
+                <w:noProof/>
+              </w:rPr>
+              <w:t>4.1</w:t>
+            </w:r>
+            <w:r>
+              <w:rPr>
+                <w:rFonts w:eastAsiaTheme="minorEastAsia"/>
+                <w:i w:val="0"/>
+                <w:iCs w:val="0"/>
+                <w:noProof/>
+                <w:sz w:val="24"/>
+                <w:szCs w:val="24"/>
+                <w:lang w:eastAsia="de-DE"/>
+              </w:rPr>
+              <w:tab/>
+            </w:r>
+            <w:r>
+              <w:rPr>
+                <w:rStyle w:val="Link"/>
+                <w:noProof/>
+              </w:rPr>
+              <w:t>Registrierung/Login</w:t>
+            </w:r>
+            <w:r>
+              <w:rPr>
+                <w:noProof/>
+                <w:webHidden/>
+              </w:rPr>
+              <w:tab/>
+            </w:r>
+            <w:r>
+              <w:rPr>
+                <w:noProof/>
+                <w:webHidden/>
+              </w:rPr>
+              <w:fldChar w:fldCharType="begin"/>
+            </w:r>
+            <w:r>
+              <w:rPr>
+                <w:noProof/>
+                <w:webHidden/>
+              </w:rPr>
+              <w:instrText xml:space="preserve"> PAGEREF _Toc471828446 \h </w:instrText>
+            </w:r>
+            <w:r>
+              <w:rPr>
+                <w:noProof/>
+                <w:webHidden/>
+              </w:rPr>
+            </w:r>
+            <w:r>
+              <w:rPr>
+                <w:noProof/>
+                <w:webHidden/>
+              </w:rPr>
+              <w:fldChar w:fldCharType="separate"/>
+            </w:r>
+            <w:r>
+              <w:rPr>
+                <w:noProof/>
+                <w:webHidden/>
+              </w:rPr>
+              <w:t>6</w:t>
+            </w:r>
+            <w:r>
+              <w:rPr>
+                <w:noProof/>
+                <w:webHidden/>
+              </w:rPr>
+              <w:fldChar w:fldCharType="end"/>
+            </w:r>
+          </w:hyperlink>
+        </w:p>
+        <w:p>
+          <w:pPr>
+            <w:pStyle w:val="Verzeichnis2"/>
+            <w:tabs>
+              <w:tab w:val="left" w:pos="960"/>
+              <w:tab w:val="right" w:pos="9056"/>
+            </w:tabs>
+            <w:rPr>
+              <w:rFonts w:eastAsiaTheme="minorEastAsia"/>
+              <w:i w:val="0"/>
+              <w:iCs w:val="0"/>
+              <w:noProof/>
+              <w:sz w:val="24"/>
+              <w:szCs w:val="24"/>
+              <w:lang w:eastAsia="de-DE"/>
+            </w:rPr>
+          </w:pPr>
+          <w:hyperlink w:anchor="_Toc471828447" w:history="1">
+            <w:r>
+              <w:rPr>
+                <w:rStyle w:val="Link"/>
+                <w:noProof/>
+              </w:rPr>
+              <w:t>4.2</w:t>
+            </w:r>
+            <w:r>
+              <w:rPr>
+                <w:rFonts w:eastAsiaTheme="minorEastAsia"/>
+                <w:i w:val="0"/>
+                <w:iCs w:val="0"/>
+                <w:noProof/>
+                <w:sz w:val="24"/>
+                <w:szCs w:val="24"/>
+                <w:lang w:eastAsia="de-DE"/>
+              </w:rPr>
+              <w:tab/>
+            </w:r>
+            <w:r>
+              <w:rPr>
+                <w:rStyle w:val="Link"/>
+                <w:noProof/>
+              </w:rPr>
+              <w:t>Produkte bestellen</w:t>
+            </w:r>
+            <w:r>
+              <w:rPr>
+                <w:noProof/>
+                <w:webHidden/>
+              </w:rPr>
+              <w:tab/>
+            </w:r>
+            <w:r>
+              <w:rPr>
+                <w:noProof/>
+                <w:webHidden/>
+              </w:rPr>
+              <w:fldChar w:fldCharType="begin"/>
+            </w:r>
+            <w:r>
+              <w:rPr>
+                <w:noProof/>
+                <w:webHidden/>
+              </w:rPr>
+              <w:instrText xml:space="preserve"> PAGEREF _Toc471828447 \h </w:instrText>
+            </w:r>
+            <w:r>
+              <w:rPr>
+                <w:noProof/>
+                <w:webHidden/>
+              </w:rPr>
+            </w:r>
+            <w:r>
+              <w:rPr>
+                <w:noProof/>
+                <w:webHidden/>
+              </w:rPr>
+              <w:fldChar w:fldCharType="separate"/>
+            </w:r>
+            <w:r>
+              <w:rPr>
+                <w:noProof/>
+                <w:webHidden/>
+              </w:rPr>
+              <w:t>7</w:t>
+            </w:r>
+            <w:r>
+              <w:rPr>
+                <w:noProof/>
+                <w:webHidden/>
+              </w:rPr>
+              <w:fldChar w:fldCharType="end"/>
+            </w:r>
+          </w:hyperlink>
+        </w:p>
+        <w:p>
+          <w:pPr>
+            <w:pStyle w:val="Verzeichnis2"/>
+            <w:tabs>
+              <w:tab w:val="left" w:pos="960"/>
+              <w:tab w:val="right" w:pos="9056"/>
+            </w:tabs>
+            <w:rPr>
+              <w:rFonts w:eastAsiaTheme="minorEastAsia"/>
+              <w:i w:val="0"/>
+              <w:iCs w:val="0"/>
+              <w:noProof/>
+              <w:sz w:val="24"/>
+              <w:szCs w:val="24"/>
+              <w:lang w:eastAsia="de-DE"/>
+            </w:rPr>
+          </w:pPr>
+          <w:hyperlink w:anchor="_Toc471828448" w:history="1">
+            <w:r>
+              <w:rPr>
+                <w:rStyle w:val="Link"/>
+                <w:noProof/>
+              </w:rPr>
+              <w:t>4.3</w:t>
+            </w:r>
+            <w:r>
+              <w:rPr>
+                <w:rFonts w:eastAsiaTheme="minorEastAsia"/>
+                <w:i w:val="0"/>
+                <w:iCs w:val="0"/>
+                <w:noProof/>
+                <w:sz w:val="24"/>
+                <w:szCs w:val="24"/>
+                <w:lang w:eastAsia="de-DE"/>
+              </w:rPr>
+              <w:tab/>
+            </w:r>
+            <w:r>
+              <w:rPr>
+                <w:rStyle w:val="Link"/>
+                <w:noProof/>
+              </w:rPr>
+              <w:t>Bestellungen anzeigen</w:t>
+            </w:r>
+            <w:r>
+              <w:rPr>
+                <w:noProof/>
+                <w:webHidden/>
+              </w:rPr>
+              <w:tab/>
+            </w:r>
+            <w:r>
+              <w:rPr>
+                <w:noProof/>
+                <w:webHidden/>
+              </w:rPr>
+              <w:fldChar w:fldCharType="begin"/>
+            </w:r>
+            <w:r>
+              <w:rPr>
+                <w:noProof/>
+                <w:webHidden/>
+              </w:rPr>
+              <w:instrText xml:space="preserve"> PAGEREF _Toc471828448 \h </w:instrText>
+            </w:r>
+            <w:r>
+              <w:rPr>
+                <w:noProof/>
+                <w:webHidden/>
+              </w:rPr>
+            </w:r>
+            <w:r>
+              <w:rPr>
+                <w:noProof/>
+                <w:webHidden/>
+              </w:rPr>
+              <w:fldChar w:fldCharType="separate"/>
+            </w:r>
+            <w:r>
+              <w:rPr>
+                <w:noProof/>
+                <w:webHidden/>
+              </w:rPr>
+              <w:t>7</w:t>
+            </w:r>
+            <w:r>
+              <w:rPr>
+                <w:noProof/>
+                <w:webHidden/>
+              </w:rPr>
+              <w:fldChar w:fldCharType="end"/>
+            </w:r>
+          </w:hyperlink>
+        </w:p>
+        <w:p>
+          <w:pPr>
+            <w:pStyle w:val="Verzeichnis2"/>
+            <w:tabs>
+              <w:tab w:val="left" w:pos="960"/>
+              <w:tab w:val="right" w:pos="9056"/>
+            </w:tabs>
+            <w:rPr>
+              <w:rFonts w:eastAsiaTheme="minorEastAsia"/>
+              <w:i w:val="0"/>
+              <w:iCs w:val="0"/>
+              <w:noProof/>
+              <w:sz w:val="24"/>
+              <w:szCs w:val="24"/>
+              <w:lang w:eastAsia="de-DE"/>
+            </w:rPr>
+          </w:pPr>
+          <w:hyperlink w:anchor="_Toc471828449" w:history="1">
+            <w:r>
+              <w:rPr>
+                <w:rStyle w:val="Link"/>
+                <w:noProof/>
+              </w:rPr>
+              <w:t>4.4</w:t>
+            </w:r>
+            <w:r>
+              <w:rPr>
+                <w:rFonts w:eastAsiaTheme="minorEastAsia"/>
+                <w:i w:val="0"/>
+                <w:iCs w:val="0"/>
+                <w:noProof/>
+                <w:sz w:val="24"/>
+                <w:szCs w:val="24"/>
+                <w:lang w:eastAsia="de-DE"/>
+              </w:rPr>
+              <w:tab/>
+            </w:r>
+            <w:r>
+              <w:rPr>
+                <w:rStyle w:val="Link"/>
+                <w:noProof/>
+              </w:rPr>
+              <w:t>Auswertungen</w:t>
+            </w:r>
+            <w:r>
+              <w:rPr>
+                <w:noProof/>
+                <w:webHidden/>
+              </w:rPr>
+              <w:tab/>
+            </w:r>
+            <w:r>
+              <w:rPr>
+                <w:noProof/>
+                <w:webHidden/>
+              </w:rPr>
+              <w:fldChar w:fldCharType="begin"/>
+            </w:r>
+            <w:r>
+              <w:rPr>
+                <w:noProof/>
+                <w:webHidden/>
+              </w:rPr>
+              <w:instrText xml:space="preserve"> PAGEREF _Toc471828449 \h </w:instrText>
+            </w:r>
+            <w:r>
+              <w:rPr>
+                <w:noProof/>
+                <w:webHidden/>
+              </w:rPr>
+            </w:r>
+            <w:r>
+              <w:rPr>
+                <w:noProof/>
+                <w:webHidden/>
+              </w:rPr>
+              <w:fldChar w:fldCharType="separate"/>
+            </w:r>
+            <w:r>
+              <w:rPr>
+                <w:noProof/>
+                <w:webHidden/>
+              </w:rPr>
+              <w:t>7</w:t>
+            </w:r>
+            <w:r>
+              <w:rPr>
+                <w:noProof/>
+                <w:webHidden/>
+              </w:rPr>
+              <w:fldChar w:fldCharType="end"/>
+            </w:r>
+          </w:hyperlink>
+        </w:p>
+        <w:p>
+          <w:pPr>
+            <w:pStyle w:val="Verzeichnis2"/>
+            <w:tabs>
+              <w:tab w:val="left" w:pos="960"/>
+              <w:tab w:val="right" w:pos="9056"/>
+            </w:tabs>
+            <w:rPr>
+              <w:rFonts w:eastAsiaTheme="minorEastAsia"/>
+              <w:i w:val="0"/>
+              <w:iCs w:val="0"/>
+              <w:noProof/>
+              <w:sz w:val="24"/>
+              <w:szCs w:val="24"/>
+              <w:lang w:eastAsia="de-DE"/>
+            </w:rPr>
+          </w:pPr>
+          <w:hyperlink w:anchor="_Toc471828450" w:history="1">
+            <w:r>
+              <w:rPr>
+                <w:rStyle w:val="Link"/>
+                <w:noProof/>
+              </w:rPr>
+              <w:t>4.5</w:t>
+            </w:r>
+            <w:r>
+              <w:rPr>
+                <w:rFonts w:eastAsiaTheme="minorEastAsia"/>
+                <w:i w:val="0"/>
+                <w:iCs w:val="0"/>
+                <w:noProof/>
+                <w:sz w:val="24"/>
+                <w:szCs w:val="24"/>
+                <w:lang w:eastAsia="de-DE"/>
+              </w:rPr>
+              <w:tab/>
+            </w:r>
+            <w:r>
+              <w:rPr>
+                <w:rStyle w:val="Link"/>
+                <w:noProof/>
+              </w:rPr>
+              <w:t>Sortiment verwalten</w:t>
+            </w:r>
+            <w:r>
+              <w:rPr>
+                <w:noProof/>
+                <w:webHidden/>
+              </w:rPr>
+              <w:tab/>
+            </w:r>
+            <w:r>
+              <w:rPr>
+                <w:noProof/>
+                <w:webHidden/>
+              </w:rPr>
+              <w:fldChar w:fldCharType="begin"/>
+            </w:r>
+            <w:r>
+              <w:rPr>
+                <w:noProof/>
+                <w:webHidden/>
+              </w:rPr>
+              <w:instrText xml:space="preserve"> PAGEREF _Toc471828450 \h </w:instrText>
+            </w:r>
+            <w:r>
+              <w:rPr>
+                <w:noProof/>
+                <w:webHidden/>
+              </w:rPr>
+            </w:r>
+            <w:r>
+              <w:rPr>
+                <w:noProof/>
+                <w:webHidden/>
+              </w:rPr>
+              <w:fldChar w:fldCharType="separate"/>
+            </w:r>
+            <w:r>
+              <w:rPr>
+                <w:noProof/>
+                <w:webHidden/>
+              </w:rPr>
+              <w:t>8</w:t>
+            </w:r>
+            <w:r>
+              <w:rPr>
+                <w:noProof/>
+                <w:webHidden/>
+              </w:rPr>
+              <w:fldChar w:fldCharType="end"/>
+            </w:r>
+          </w:hyperlink>
+        </w:p>
+        <w:p>
+          <w:pPr>
+            <w:pStyle w:val="Verzeichnis2"/>
+            <w:tabs>
+              <w:tab w:val="left" w:pos="960"/>
+              <w:tab w:val="right" w:pos="9056"/>
+            </w:tabs>
+            <w:rPr>
+              <w:rFonts w:eastAsiaTheme="minorEastAsia"/>
+              <w:i w:val="0"/>
+              <w:iCs w:val="0"/>
+              <w:noProof/>
+              <w:sz w:val="24"/>
+              <w:szCs w:val="24"/>
+              <w:lang w:eastAsia="de-DE"/>
+            </w:rPr>
+          </w:pPr>
+          <w:hyperlink w:anchor="_Toc471828451" w:history="1">
+            <w:r>
+              <w:rPr>
+                <w:rStyle w:val="Link"/>
+                <w:noProof/>
+              </w:rPr>
+              <w:t>4.6</w:t>
+            </w:r>
+            <w:r>
+              <w:rPr>
+                <w:rFonts w:eastAsiaTheme="minorEastAsia"/>
+                <w:i w:val="0"/>
+                <w:iCs w:val="0"/>
+                <w:noProof/>
+                <w:sz w:val="24"/>
+                <w:szCs w:val="24"/>
+                <w:lang w:eastAsia="de-DE"/>
+              </w:rPr>
+              <w:tab/>
+            </w:r>
+            <w:r>
+              <w:rPr>
+                <w:rStyle w:val="Link"/>
+                <w:noProof/>
+              </w:rPr>
+              <w:t>User verwalten</w:t>
+            </w:r>
+            <w:r>
+              <w:rPr>
+                <w:noProof/>
+                <w:webHidden/>
+              </w:rPr>
+              <w:tab/>
+            </w:r>
+            <w:r>
+              <w:rPr>
+                <w:noProof/>
+                <w:webHidden/>
+              </w:rPr>
+              <w:fldChar w:fldCharType="begin"/>
+            </w:r>
+            <w:r>
+              <w:rPr>
+                <w:noProof/>
+                <w:webHidden/>
+              </w:rPr>
+              <w:instrText xml:space="preserve"> PAGEREF _Toc471828451 \h </w:instrText>
+            </w:r>
+            <w:r>
+              <w:rPr>
+                <w:noProof/>
+                <w:webHidden/>
+              </w:rPr>
+            </w:r>
+            <w:r>
+              <w:rPr>
+                <w:noProof/>
+                <w:webHidden/>
+              </w:rPr>
+              <w:fldChar w:fldCharType="separate"/>
+            </w:r>
+            <w:r>
+              <w:rPr>
+                <w:noProof/>
+                <w:webHidden/>
+              </w:rPr>
+              <w:t>8</w:t>
+            </w:r>
+            <w:r>
+              <w:rPr>
+                <w:noProof/>
+                <w:webHidden/>
+              </w:rPr>
+              <w:fldChar w:fldCharType="end"/>
+            </w:r>
+          </w:hyperlink>
+        </w:p>
+        <w:p>
+          <w:pPr>
+            <w:pStyle w:val="Verzeichnis1"/>
+            <w:tabs>
+              <w:tab w:val="left" w:pos="480"/>
+              <w:tab w:val="right" w:pos="9056"/>
+            </w:tabs>
+            <w:rPr>
+              <w:rFonts w:eastAsiaTheme="minorEastAsia"/>
+              <w:b w:val="0"/>
+              <w:bCs w:val="0"/>
+              <w:noProof/>
+              <w:sz w:val="24"/>
+              <w:szCs w:val="24"/>
+              <w:lang w:eastAsia="de-DE"/>
+            </w:rPr>
+          </w:pPr>
+          <w:hyperlink w:anchor="_Toc471828452" w:history="1">
+            <w:r>
+              <w:rPr>
+                <w:rStyle w:val="Link"/>
+                <w:noProof/>
+              </w:rPr>
+              <w:t>5</w:t>
+            </w:r>
+            <w:r>
+              <w:rPr>
+                <w:rFonts w:eastAsiaTheme="minorEastAsia"/>
+                <w:b w:val="0"/>
+                <w:bCs w:val="0"/>
+                <w:noProof/>
+                <w:sz w:val="24"/>
+                <w:szCs w:val="24"/>
+                <w:lang w:eastAsia="de-DE"/>
+              </w:rPr>
+              <w:tab/>
+            </w:r>
+            <w:r>
+              <w:rPr>
+                <w:rStyle w:val="Link"/>
+                <w:noProof/>
+              </w:rPr>
+              <w:t>Weitere Nichtfunktionale Besonderheiten</w:t>
+            </w:r>
+            <w:r>
+              <w:rPr>
+                <w:noProof/>
+                <w:webHidden/>
+              </w:rPr>
+              <w:tab/>
+            </w:r>
+            <w:r>
+              <w:rPr>
+                <w:noProof/>
+                <w:webHidden/>
+              </w:rPr>
+              <w:fldChar w:fldCharType="begin"/>
+            </w:r>
+            <w:r>
+              <w:rPr>
+                <w:noProof/>
+                <w:webHidden/>
+              </w:rPr>
+              <w:instrText xml:space="preserve"> PAGEREF _Toc471828452 \h </w:instrText>
+            </w:r>
+            <w:r>
+              <w:rPr>
+                <w:noProof/>
+                <w:webHidden/>
+              </w:rPr>
+            </w:r>
+            <w:r>
+              <w:rPr>
+                <w:noProof/>
+                <w:webHidden/>
+              </w:rPr>
+              <w:fldChar w:fldCharType="separate"/>
+            </w:r>
+            <w:r>
+              <w:rPr>
+                <w:noProof/>
+                <w:webHidden/>
+              </w:rPr>
+              <w:t>9</w:t>
+            </w:r>
+            <w:r>
+              <w:rPr>
+                <w:noProof/>
+                <w:webHidden/>
+              </w:rPr>
+              <w:fldChar w:fldCharType="end"/>
+            </w:r>
+          </w:hyperlink>
+        </w:p>
+        <w:p>
+          <w:pPr>
+            <w:pStyle w:val="Verzeichnis1"/>
+            <w:tabs>
+              <w:tab w:val="left" w:pos="480"/>
+              <w:tab w:val="right" w:pos="9056"/>
+            </w:tabs>
+            <w:rPr>
+              <w:rFonts w:eastAsiaTheme="minorEastAsia"/>
+              <w:b w:val="0"/>
+              <w:bCs w:val="0"/>
+              <w:noProof/>
+              <w:sz w:val="24"/>
+              <w:szCs w:val="24"/>
+              <w:lang w:eastAsia="de-DE"/>
+            </w:rPr>
+          </w:pPr>
+          <w:hyperlink w:anchor="_Toc471828453" w:history="1">
+            <w:r>
+              <w:rPr>
+                <w:rStyle w:val="Link"/>
+                <w:noProof/>
+              </w:rPr>
+              <w:t>6</w:t>
+            </w:r>
+            <w:r>
+              <w:rPr>
+                <w:rFonts w:eastAsiaTheme="minorEastAsia"/>
+                <w:b w:val="0"/>
+                <w:bCs w:val="0"/>
+                <w:noProof/>
+                <w:sz w:val="24"/>
+                <w:szCs w:val="24"/>
+                <w:lang w:eastAsia="de-DE"/>
+              </w:rPr>
+              <w:tab/>
+            </w:r>
+            <w:r>
+              <w:rPr>
+                <w:rStyle w:val="Link"/>
+                <w:noProof/>
+              </w:rPr>
+              <w:t>Quellen</w:t>
+            </w:r>
+            <w:r>
+              <w:rPr>
+                <w:noProof/>
+                <w:webHidden/>
+              </w:rPr>
+              <w:tab/>
+            </w:r>
+            <w:r>
+              <w:rPr>
+                <w:noProof/>
+                <w:webHidden/>
+              </w:rPr>
+              <w:fldChar w:fldCharType="begin"/>
+            </w:r>
+            <w:r>
+              <w:rPr>
+                <w:noProof/>
+                <w:webHidden/>
+              </w:rPr>
+              <w:instrText xml:space="preserve"> PAGEREF _Toc471828453 \h </w:instrText>
+            </w:r>
+            <w:r>
+              <w:rPr>
+                <w:noProof/>
+                <w:webHidden/>
+              </w:rPr>
+            </w:r>
+            <w:r>
+              <w:rPr>
+                <w:noProof/>
+                <w:webHidden/>
+              </w:rPr>
+              <w:fldChar w:fldCharType="separate"/>
+            </w:r>
+            <w:r>
+              <w:rPr>
+                <w:noProof/>
+                <w:webHidden/>
+              </w:rPr>
+              <w:t>9</w:t>
+            </w:r>
+            <w:r>
+              <w:rPr>
+                <w:noProof/>
+                <w:webHidden/>
+              </w:rPr>
+              <w:fldChar w:fldCharType="end"/>
+            </w:r>
+          </w:hyperlink>
+        </w:p>
+        <w:p>
+          <w:r>
+            <w:rPr>
+              <w:b/>
+              <w:bCs/>
+              <w:noProof/>
+            </w:rPr>
+            <w:fldChar w:fldCharType="end"/>
+          </w:r>
+        </w:p>
+      </w:sdtContent>
+    </w:sdt>
     <w:p>
       <w:pPr>
-        <w:ind w:left="709"/>
         <w:rPr>
           <w:sz w:val="28"/>
         </w:rPr>
       </w:pPr>
-      <w:r>
-        <w:rPr>
-          <w:sz w:val="28"/>
-        </w:rPr>
-        <w:lastRenderedPageBreak/>
-        <w:t>Inhaltsverzeichnis:</w:t>
-      </w:r>
-    </w:p>
-    <w:p>
-      <w:pPr>
-        <w:rPr>
-          <w:sz w:val="28"/>
-        </w:rPr>
-      </w:pPr>
-      <w:bookmarkStart w:id="0" w:name="_GoBack"/>
-      <w:bookmarkEnd w:id="0"/>
     </w:p>
     <w:p>
       <w:pPr>
@@ -416,19 +2701,14 @@
     </w:p>
     <w:p>
       <w:pPr>
-        <w:rPr>
-          <w:sz w:val="36"/>
-          <w:szCs w:val="36"/>
-        </w:rPr>
-      </w:pPr>
-      <w:r>
-        <w:rPr>
-          <w:sz w:val="36"/>
-          <w:szCs w:val="36"/>
-        </w:rPr>
+        <w:pStyle w:val="berschrift1"/>
+      </w:pPr>
+      <w:bookmarkStart w:id="0" w:name="_Toc471828430"/>
+      <w:r>
         <w:lastRenderedPageBreak/>
         <w:t>Einleitung</w:t>
       </w:r>
+      <w:bookmarkEnd w:id="0"/>
     </w:p>
     <w:p>
       <w:r>
@@ -438,18 +2718,13 @@
     <w:p/>
     <w:p>
       <w:pPr>
-        <w:rPr>
-          <w:sz w:val="36"/>
-          <w:szCs w:val="36"/>
-        </w:rPr>
-      </w:pPr>
-      <w:r>
-        <w:rPr>
-          <w:sz w:val="36"/>
-          <w:szCs w:val="36"/>
-        </w:rPr>
+        <w:pStyle w:val="berschrift2"/>
+      </w:pPr>
+      <w:bookmarkStart w:id="1" w:name="_Toc471828431"/>
+      <w:r>
         <w:t>Ziel und Zweck des Dokuments</w:t>
       </w:r>
+      <w:bookmarkEnd w:id="1"/>
     </w:p>
     <w:p>
       <w:r>
@@ -459,18 +2734,13 @@
     <w:p/>
     <w:p>
       <w:pPr>
-        <w:rPr>
-          <w:sz w:val="36"/>
-          <w:szCs w:val="36"/>
-        </w:rPr>
-      </w:pPr>
-      <w:r>
-        <w:rPr>
-          <w:sz w:val="36"/>
-          <w:szCs w:val="36"/>
-        </w:rPr>
+        <w:pStyle w:val="berschrift2"/>
+      </w:pPr>
+      <w:bookmarkStart w:id="2" w:name="_Toc471828432"/>
+      <w:r>
         <w:t>Projektbezug</w:t>
       </w:r>
+      <w:bookmarkEnd w:id="2"/>
     </w:p>
     <w:p>
       <w:pPr>
@@ -557,18 +2827,13 @@
     <w:p/>
     <w:p>
       <w:pPr>
-        <w:rPr>
-          <w:sz w:val="36"/>
-          <w:szCs w:val="36"/>
-        </w:rPr>
-      </w:pPr>
-      <w:r>
-        <w:rPr>
-          <w:sz w:val="36"/>
-          <w:szCs w:val="36"/>
-        </w:rPr>
+        <w:pStyle w:val="berschrift2"/>
+      </w:pPr>
+      <w:bookmarkStart w:id="3" w:name="_Toc471828433"/>
+      <w:r>
         <w:t>Einsatz und Rahmenbedingungen</w:t>
       </w:r>
+      <w:bookmarkEnd w:id="3"/>
     </w:p>
     <w:p>
       <w:r>
@@ -578,18 +2843,13 @@
     <w:p/>
     <w:p>
       <w:pPr>
-        <w:rPr>
-          <w:sz w:val="36"/>
-          <w:szCs w:val="36"/>
-        </w:rPr>
-      </w:pPr>
-      <w:r>
-        <w:rPr>
-          <w:sz w:val="36"/>
-          <w:szCs w:val="36"/>
-        </w:rPr>
+        <w:pStyle w:val="berschrift2"/>
+      </w:pPr>
+      <w:bookmarkStart w:id="4" w:name="_Toc471828434"/>
+      <w:r>
         <w:t>Anwendungsbereiche</w:t>
       </w:r>
+      <w:bookmarkEnd w:id="4"/>
     </w:p>
     <w:p>
       <w:r>
@@ -599,18 +2859,13 @@
     <w:p/>
     <w:p>
       <w:pPr>
-        <w:rPr>
-          <w:sz w:val="36"/>
-          <w:szCs w:val="36"/>
-        </w:rPr>
-      </w:pPr>
-      <w:r>
-        <w:rPr>
-          <w:sz w:val="36"/>
-          <w:szCs w:val="36"/>
-        </w:rPr>
+        <w:pStyle w:val="berschrift2"/>
+      </w:pPr>
+      <w:bookmarkStart w:id="5" w:name="_Toc471828435"/>
+      <w:r>
         <w:t>Benutzer-/Zielgruppen</w:t>
       </w:r>
+      <w:bookmarkEnd w:id="5"/>
     </w:p>
     <w:p>
       <w:r>
@@ -623,18 +2878,13 @@
     <w:p/>
     <w:p>
       <w:pPr>
-        <w:rPr>
-          <w:sz w:val="36"/>
-          <w:szCs w:val="36"/>
-        </w:rPr>
-      </w:pPr>
-      <w:r>
-        <w:rPr>
-          <w:sz w:val="36"/>
-          <w:szCs w:val="36"/>
-        </w:rPr>
+        <w:pStyle w:val="berschrift2"/>
+      </w:pPr>
+      <w:bookmarkStart w:id="6" w:name="_Toc471828436"/>
+      <w:r>
         <w:t>Betriebsbedingungen</w:t>
       </w:r>
+      <w:bookmarkEnd w:id="6"/>
     </w:p>
     <w:p>
       <w:r>
@@ -681,19 +2931,14 @@
     <w:p/>
     <w:p>
       <w:pPr>
-        <w:rPr>
-          <w:sz w:val="36"/>
-          <w:szCs w:val="36"/>
-        </w:rPr>
-      </w:pPr>
-      <w:r>
-        <w:rPr>
-          <w:sz w:val="36"/>
-          <w:szCs w:val="36"/>
-        </w:rPr>
+        <w:pStyle w:val="berschrift1"/>
+      </w:pPr>
+      <w:bookmarkStart w:id="7" w:name="_Toc471828437"/>
+      <w:r>
         <w:lastRenderedPageBreak/>
         <w:t>Ziele des Anbieters/Auftraggebers</w:t>
       </w:r>
+      <w:bookmarkEnd w:id="7"/>
     </w:p>
     <w:p>
       <w:r>
@@ -808,11 +3053,9 @@
       <w:r>
         <w:t xml:space="preserve">Mitarbeiter können Bestellungen ansehen </w:t>
       </w:r>
-      <w:proofErr w:type="gramStart"/>
       <w:r>
         <w:t>nach folgenden</w:t>
       </w:r>
-      <w:proofErr w:type="gramEnd"/>
       <w:r>
         <w:t xml:space="preserve"> Kriterien:</w:t>
       </w:r>
@@ -958,18 +3201,13 @@
     <w:p/>
     <w:p>
       <w:pPr>
-        <w:rPr>
-          <w:sz w:val="36"/>
-          <w:szCs w:val="36"/>
-        </w:rPr>
-      </w:pPr>
-      <w:r>
-        <w:rPr>
-          <w:sz w:val="36"/>
-          <w:szCs w:val="36"/>
-        </w:rPr>
+        <w:pStyle w:val="berschrift2"/>
+      </w:pPr>
+      <w:bookmarkStart w:id="8" w:name="_Toc471828438"/>
+      <w:r>
         <w:t>Beschreibung der Funktionalitäten</w:t>
       </w:r>
+      <w:bookmarkEnd w:id="8"/>
     </w:p>
     <w:p>
       <w:r>
@@ -982,18 +3220,13 @@
     <w:p/>
     <w:p>
       <w:pPr>
-        <w:rPr>
-          <w:sz w:val="36"/>
-          <w:szCs w:val="36"/>
-        </w:rPr>
-      </w:pPr>
-      <w:r>
-        <w:rPr>
-          <w:sz w:val="36"/>
-          <w:szCs w:val="36"/>
-        </w:rPr>
+        <w:pStyle w:val="berschrift2"/>
+      </w:pPr>
+      <w:bookmarkStart w:id="9" w:name="_Toc471828439"/>
+      <w:r>
         <w:t>Minimalfunktionen</w:t>
       </w:r>
+      <w:bookmarkEnd w:id="9"/>
     </w:p>
     <w:p>
       <w:r>
@@ -1005,19 +3238,14 @@
     <w:p/>
     <w:p>
       <w:pPr>
-        <w:rPr>
-          <w:sz w:val="36"/>
-          <w:szCs w:val="36"/>
-        </w:rPr>
-      </w:pPr>
-      <w:r>
-        <w:rPr>
-          <w:sz w:val="36"/>
-          <w:szCs w:val="36"/>
-        </w:rPr>
+        <w:pStyle w:val="berschrift2"/>
+      </w:pPr>
+      <w:bookmarkStart w:id="10" w:name="_Toc471828440"/>
+      <w:r>
         <w:lastRenderedPageBreak/>
         <w:t>Zusatzfunktionen</w:t>
       </w:r>
+      <w:bookmarkEnd w:id="10"/>
     </w:p>
     <w:tbl>
       <w:tblPr>
@@ -1385,32 +3613,19 @@
     </w:p>
     <w:p>
       <w:pPr>
-        <w:rPr>
-          <w:sz w:val="36"/>
-          <w:szCs w:val="36"/>
-        </w:rPr>
-      </w:pPr>
-      <w:r>
-        <w:rPr>
-          <w:sz w:val="36"/>
-          <w:szCs w:val="36"/>
-        </w:rPr>
+        <w:pStyle w:val="berschrift2"/>
+      </w:pPr>
+      <w:bookmarkStart w:id="11" w:name="_Toc471828441"/>
+      <w:r>
         <w:lastRenderedPageBreak/>
         <w:t>Modellierung funktionaler Anforderungen</w:t>
       </w:r>
+      <w:bookmarkEnd w:id="11"/>
     </w:p>
     <w:p/>
     <w:p>
       <w:r>
-        <w:t xml:space="preserve">Für ein besseres Verständnis der Abläufe und Zusammenhänge im System, wird dessen Verhalten </w:t>
-      </w:r>
-      <w:proofErr w:type="gramStart"/>
-      <w:r>
-        <w:t>nach folgend</w:t>
-      </w:r>
-      <w:proofErr w:type="gramEnd"/>
-      <w:r>
-        <w:t xml:space="preserve"> anschaulich mithilfe von Use-Case- und UML Diagrammen visualisier</w:t>
+        <w:t>Für ein besseres Verständnis der Abläufe und Zusammenhänge im System, wird dessen Verhalten nach folgend anschaulich mithilfe von Use-Case- und UML Diagrammen visualisier</w:t>
       </w:r>
       <w:r>
         <w:t>t</w:t>
@@ -1428,34 +3643,22 @@
     </w:p>
     <w:p>
       <w:pPr>
-        <w:rPr>
-          <w:sz w:val="28"/>
-        </w:rPr>
-      </w:pPr>
-      <w:r>
-        <w:rPr>
-          <w:sz w:val="28"/>
-        </w:rPr>
+        <w:pStyle w:val="berschrift3"/>
+      </w:pPr>
+      <w:bookmarkStart w:id="12" w:name="_Toc471828442"/>
+      <w:r>
         <w:t>Use-</w:t>
       </w:r>
       <w:r>
-        <w:rPr>
-          <w:sz w:val="28"/>
-        </w:rPr>
         <w:t>Case</w:t>
       </w:r>
       <w:r>
-        <w:rPr>
-          <w:sz w:val="28"/>
-        </w:rPr>
         <w:t xml:space="preserve"> Diagramm </w:t>
       </w:r>
       <w:r>
-        <w:rPr>
-          <w:sz w:val="28"/>
-        </w:rPr>
         <w:t>– Unterschiedliche Rechte von Kunden und Mitarbeitern</w:t>
       </w:r>
+      <w:bookmarkEnd w:id="12"/>
     </w:p>
     <w:p>
       <w:pPr>
@@ -1522,34 +3725,22 @@
     </w:p>
     <w:p>
       <w:pPr>
-        <w:rPr>
-          <w:sz w:val="28"/>
-        </w:rPr>
-      </w:pPr>
-      <w:r>
-        <w:rPr>
-          <w:sz w:val="28"/>
-        </w:rPr>
+        <w:pStyle w:val="berschrift3"/>
+      </w:pPr>
+      <w:bookmarkStart w:id="13" w:name="_Toc471828443"/>
+      <w:r>
         <w:t>Aktivitätsdiagramm</w:t>
       </w:r>
       <w:r>
-        <w:rPr>
-          <w:sz w:val="28"/>
-        </w:rPr>
         <w:t xml:space="preserve">: </w:t>
       </w:r>
       <w:r>
-        <w:rPr>
-          <w:sz w:val="28"/>
-        </w:rPr>
         <w:t>Registrierter Kunde bestellt eine</w:t>
       </w:r>
       <w:r>
-        <w:rPr>
-          <w:sz w:val="28"/>
-        </w:rPr>
         <w:t xml:space="preserve"> Pizza</w:t>
       </w:r>
+      <w:bookmarkEnd w:id="13"/>
     </w:p>
     <w:p>
       <w:pPr>
@@ -1609,17 +3800,14 @@
     </w:p>
     <w:p>
       <w:pPr>
-        <w:rPr>
-          <w:sz w:val="28"/>
-        </w:rPr>
-      </w:pPr>
-      <w:r>
-        <w:rPr>
-          <w:sz w:val="28"/>
-        </w:rPr>
+        <w:pStyle w:val="berschrift3"/>
+      </w:pPr>
+      <w:bookmarkStart w:id="14" w:name="_Toc471828444"/>
+      <w:r>
         <w:lastRenderedPageBreak/>
         <w:t>Entity-Relationship-Diagramm: Users, Orders, Items &amp; Extras</w:t>
       </w:r>
+      <w:bookmarkEnd w:id="14"/>
     </w:p>
     <w:p>
       <w:pPr>
@@ -1677,74 +3865,16 @@
         </w:drawing>
       </w:r>
     </w:p>
-    <w:p>
-      <w:pPr>
-        <w:rPr>
-          <w:sz w:val="32"/>
-        </w:rPr>
-      </w:pPr>
-      <w:r>
-        <w:rPr>
-          <w:sz w:val="32"/>
-        </w:rPr>
-        <w:t>Sequenzdiagramm: Mitarbeiter entfernt einen User</w:t>
-      </w:r>
-    </w:p>
-    <w:p>
-      <w:pPr>
-        <w:rPr>
-          <w:sz w:val="32"/>
-        </w:rPr>
-      </w:pPr>
-      <w:r>
-        <w:rPr>
-          <w:sz w:val="32"/>
-        </w:rPr>
-        <w:t>Zustandsautomat: Login User</w:t>
-      </w:r>
-    </w:p>
-    <w:p>
-      <w:pPr>
-        <w:rPr>
-          <w:sz w:val="32"/>
-        </w:rPr>
-      </w:pPr>
-      <w:r>
-        <w:rPr>
-          <w:sz w:val="32"/>
-        </w:rPr>
-        <w:t>Klassendiagramm: Orders</w:t>
-      </w:r>
-    </w:p>
-    <w:p>
-      <w:pPr>
-        <w:rPr>
-          <w:sz w:val="32"/>
-        </w:rPr>
-      </w:pPr>
-      <w:r>
-        <w:rPr>
-          <w:sz w:val="32"/>
-        </w:rPr>
-        <w:t>Klassendiagramm: Users</w:t>
-      </w:r>
-    </w:p>
-    <w:p/>
     <w:p/>
     <w:p>
       <w:pPr>
-        <w:rPr>
-          <w:sz w:val="36"/>
-          <w:szCs w:val="36"/>
-        </w:rPr>
-      </w:pPr>
-      <w:r>
-        <w:rPr>
-          <w:sz w:val="36"/>
-          <w:szCs w:val="36"/>
-        </w:rPr>
+        <w:pStyle w:val="berschrift1"/>
+      </w:pPr>
+      <w:bookmarkStart w:id="15" w:name="_Toc471828445"/>
+      <w:r>
         <w:t>Beschreibung der Funktionen</w:t>
       </w:r>
+      <w:bookmarkEnd w:id="15"/>
     </w:p>
     <w:p>
       <w:r>
@@ -1760,18 +3890,13 @@
     <w:p/>
     <w:p>
       <w:pPr>
-        <w:rPr>
-          <w:sz w:val="32"/>
-          <w:szCs w:val="32"/>
-        </w:rPr>
-      </w:pPr>
-      <w:r>
-        <w:rPr>
-          <w:sz w:val="32"/>
-          <w:szCs w:val="32"/>
-        </w:rPr>
+        <w:pStyle w:val="berschrift2"/>
+      </w:pPr>
+      <w:bookmarkStart w:id="16" w:name="_Toc471828446"/>
+      <w:r>
         <w:t>Registrierung/Login</w:t>
       </w:r>
+      <w:bookmarkEnd w:id="16"/>
     </w:p>
     <w:tbl>
       <w:tblPr>
@@ -1828,26 +3953,26 @@
               <w:t>nehmen</w:t>
             </w:r>
             <w:r>
-              <w:t xml:space="preserve">. Die Akteure werden in Mitarbeiter und Kunden klassifiziert. Mitarbeiter können nur von anderen Mitarbeitern erstellt werden. </w:t>
+              <w:t xml:space="preserve">. Die Akteure werden in Mitarbeiter und Kunden klassifiziert. Mitarbeiter können nur von anderen Mitarbeitern erstellt werden. Kunden können von Mitarbeitern </w:t>
+            </w:r>
+            <w:r>
+              <w:t>angelegt</w:t>
+            </w:r>
+            <w:r>
+              <w:t xml:space="preserve"> werden oder haben die Möglichkeit, sich selbst zu registrieren. Bei der Registrierung wird ein Passwort festgelegt, </w:t>
+            </w:r>
+            <w:r>
+              <w:t>sowie</w:t>
+            </w:r>
+            <w:r>
+              <w:t xml:space="preserve"> die Distanz des Kunden.</w:t>
+            </w:r>
+            <w:r>
+              <w:t xml:space="preserve"> Die Anmeldung der </w:t>
             </w:r>
             <w:r>
               <w:lastRenderedPageBreak/>
-              <w:t xml:space="preserve">Kunden können von Mitarbeitern </w:t>
-            </w:r>
-            <w:r>
-              <w:t>angelegt</w:t>
-            </w:r>
-            <w:r>
-              <w:t xml:space="preserve"> werden oder haben die Möglichkeit, sich selbst zu registrieren. Bei der Registrierung wird ein Passwort festgelegt, </w:t>
-            </w:r>
-            <w:r>
-              <w:t>sowie</w:t>
-            </w:r>
-            <w:r>
-              <w:t xml:space="preserve"> die Distanz des Kunden.</w:t>
-            </w:r>
-            <w:r>
-              <w:t xml:space="preserve"> Die Anmeldung der Mitarbeiter und Kunden erfolgt durch zwei freie Textfelder.</w:t>
+              <w:t>Mitarbeiter und Kunden erfolgt durch zwei freie Textfelder.</w:t>
             </w:r>
           </w:p>
         </w:tc>
@@ -1902,18 +4027,13 @@
     <w:p/>
     <w:p>
       <w:pPr>
-        <w:rPr>
-          <w:sz w:val="32"/>
-          <w:szCs w:val="32"/>
-        </w:rPr>
-      </w:pPr>
-      <w:r>
-        <w:rPr>
-          <w:sz w:val="32"/>
-          <w:szCs w:val="32"/>
-        </w:rPr>
+        <w:pStyle w:val="berschrift2"/>
+      </w:pPr>
+      <w:bookmarkStart w:id="17" w:name="_Toc471828447"/>
+      <w:r>
         <w:t>Produkte bestellen</w:t>
       </w:r>
+      <w:bookmarkEnd w:id="17"/>
     </w:p>
     <w:tbl>
       <w:tblPr>
@@ -2053,23 +4173,14 @@
     <w:p/>
     <w:p>
       <w:pPr>
-        <w:rPr>
-          <w:sz w:val="32"/>
-          <w:szCs w:val="32"/>
-        </w:rPr>
-      </w:pPr>
-      <w:r>
-        <w:rPr>
-          <w:sz w:val="32"/>
-          <w:szCs w:val="32"/>
-        </w:rPr>
+        <w:pStyle w:val="berschrift2"/>
+      </w:pPr>
+      <w:bookmarkStart w:id="18" w:name="_Toc471828448"/>
+      <w:r>
         <w:t>Bestellungen anzeigen</w:t>
       </w:r>
-      <w:r>
-        <w:rPr>
-          <w:sz w:val="32"/>
-          <w:szCs w:val="32"/>
-        </w:rPr>
+      <w:bookmarkEnd w:id="18"/>
+      <w:r>
         <w:t xml:space="preserve"> </w:t>
       </w:r>
     </w:p>
@@ -2152,18 +4263,18 @@
     </w:tbl>
     <w:p/>
     <w:p/>
+    <w:p/>
+    <w:p/>
     <w:p>
       <w:pPr>
-        <w:rPr>
-          <w:sz w:val="32"/>
-        </w:rPr>
-      </w:pPr>
-      <w:r>
-        <w:rPr>
-          <w:sz w:val="32"/>
-        </w:rPr>
+        <w:pStyle w:val="berschrift2"/>
+      </w:pPr>
+      <w:bookmarkStart w:id="19" w:name="_Toc471828449"/>
+      <w:r>
+        <w:lastRenderedPageBreak/>
         <w:t>Auswertungen</w:t>
       </w:r>
+      <w:bookmarkEnd w:id="19"/>
     </w:p>
     <w:tbl>
       <w:tblPr>
@@ -2281,16 +4392,13 @@
     <w:p/>
     <w:p>
       <w:pPr>
-        <w:rPr>
-          <w:sz w:val="32"/>
-        </w:rPr>
-      </w:pPr>
-      <w:r>
-        <w:rPr>
-          <w:sz w:val="32"/>
-        </w:rPr>
+        <w:pStyle w:val="berschrift2"/>
+      </w:pPr>
+      <w:bookmarkStart w:id="20" w:name="_Toc471828450"/>
+      <w:r>
         <w:t>Sortiment verwalten</w:t>
       </w:r>
+      <w:bookmarkEnd w:id="20"/>
     </w:p>
     <w:tbl>
       <w:tblPr>
@@ -2395,16 +4503,13 @@
     <w:p/>
     <w:p>
       <w:pPr>
-        <w:rPr>
-          <w:sz w:val="32"/>
-        </w:rPr>
-      </w:pPr>
-      <w:r>
-        <w:rPr>
-          <w:sz w:val="32"/>
-        </w:rPr>
+        <w:pStyle w:val="berschrift2"/>
+      </w:pPr>
+      <w:bookmarkStart w:id="21" w:name="_Toc471828451"/>
+      <w:r>
         <w:t>User verwalten</w:t>
       </w:r>
+      <w:bookmarkEnd w:id="21"/>
     </w:p>
     <w:tbl>
       <w:tblPr>
@@ -2455,12 +4560,16 @@
           </w:tcPr>
           <w:p>
             <w:r>
-              <w:t xml:space="preserve">Mitarbeiter haben die Möglichkeit, die Nutzernamen der Kunden zu ändern, deren Passwort einzusehen und zu ändern. Durch setzen eines Haken in der Verwaltung ist es möglich einen Kunden zu einem Mitarbeiter </w:t>
-            </w:r>
+              <w:t>Mitarbeiter haben die Möglichkeit, die Nutzernamen der Kunden zu ändern, deren Passwort einzusehen und zu ändern. Durch setzen eines Haken in der Verwaltung ist es möglich einen Kunden zu einem Mitarbeiter aufzuwerten, um ihm zusätzliche Berechtigungen zu geben.</w:t>
+            </w:r>
+          </w:p>
+          <w:p>
             <w:r>
               <w:lastRenderedPageBreak/>
-              <w:t>aufzuwerten, um ihm zusätzliche Berechtigungen zu geben.</w:t>
-            </w:r>
+              <w:t>Kunden haben außerdem die Möglichkeit, ihr Konto einzusehen und ihr Passwort zu ändern.</w:t>
+            </w:r>
+            <w:bookmarkStart w:id="22" w:name="_GoBack"/>
+            <w:bookmarkEnd w:id="22"/>
           </w:p>
         </w:tc>
       </w:tr>
@@ -2484,6 +4593,9 @@
             <w:r>
               <w:t>Mitarbeiter</w:t>
             </w:r>
+            <w:r>
+              <w:t>, Kunden</w:t>
+            </w:r>
           </w:p>
         </w:tc>
       </w:tr>
@@ -2511,21 +4623,30 @@
       </w:tr>
     </w:tbl>
     <w:p/>
-    <w:p/>
     <w:p>
       <w:pPr>
-        <w:rPr>
-          <w:sz w:val="36"/>
-          <w:szCs w:val="36"/>
-        </w:rPr>
-      </w:pPr>
-      <w:r>
-        <w:rPr>
-          <w:sz w:val="36"/>
-          <w:szCs w:val="36"/>
-        </w:rPr>
+        <w:pStyle w:val="berschrift1"/>
+      </w:pPr>
+      <w:bookmarkStart w:id="23" w:name="_Toc471828452"/>
+      <w:r>
+        <w:t>Weitere Nichtfunktionale Besonderheiten</w:t>
+      </w:r>
+      <w:bookmarkEnd w:id="23"/>
+    </w:p>
+    <w:p>
+      <w:r>
+        <w:t>Im „Footer“ der Webseite besteht außerdem die Möglichkeit, sich die Datenschutzerklärung des Unternehmens, sowie eine Anfahrtsbeschreibung und ein Impressum, welches über die Seitenbetreiber informiert, anzeigen zulassen.</w:t>
+      </w:r>
+    </w:p>
+    <w:p>
+      <w:pPr>
+        <w:pStyle w:val="berschrift1"/>
+      </w:pPr>
+      <w:bookmarkStart w:id="24" w:name="_Toc471828453"/>
+      <w:r>
         <w:t>Quellen</w:t>
       </w:r>
+      <w:bookmarkEnd w:id="24"/>
     </w:p>
     <w:p>
       <w:pPr>
@@ -2536,8 +4657,25 @@
         </w:numPr>
       </w:pPr>
       <w:r>
-        <w:t>Vorlesungsfolien (Prof. Dr. Oliver Braun) (Folien)</w:t>
-      </w:r>
+        <w:t>Vorlesungsfolien (Prof. Dr. Oliver Braun)</w:t>
+      </w:r>
+    </w:p>
+    <w:p>
+      <w:pPr>
+        <w:pStyle w:val="Listenabsatz"/>
+        <w:numPr>
+          <w:ilvl w:val="0"/>
+          <w:numId w:val="41"/>
+        </w:numPr>
+      </w:pPr>
+      <w:hyperlink r:id="rId16" w:history="1">
+        <w:r>
+          <w:rPr>
+            <w:rStyle w:val="Link"/>
+          </w:rPr>
+          <w:t>https://www.playframework.com</w:t>
+        </w:r>
+      </w:hyperlink>
     </w:p>
     <w:p>
       <w:pPr>
@@ -2546,15 +4684,8 @@
         </w:rPr>
       </w:pPr>
     </w:p>
-    <w:p>
-      <w:pPr>
-        <w:rPr>
-          <w:sz w:val="28"/>
-        </w:rPr>
-      </w:pPr>
-    </w:p>
     <w:sectPr>
-      <w:footerReference w:type="default" r:id="rId16"/>
+      <w:footerReference w:type="default" r:id="rId17"/>
       <w:pgSz w:w="11900" w:h="16840"/>
       <w:pgMar w:top="1417" w:right="1417" w:bottom="1134" w:left="1417" w:header="708" w:footer="708" w:gutter="0"/>
       <w:pgNumType w:start="1"/>
@@ -2670,7 +4801,7 @@
           <w:rPr>
             <w:noProof/>
           </w:rPr>
-          <w:t>1</w:t>
+          <w:t>8</w:t>
         </w:r>
         <w:r>
           <w:fldChar w:fldCharType="end"/>
@@ -6993,7 +9124,6 @@
     <w:next w:val="Standard"/>
     <w:link w:val="berschrift3Zchn"/>
     <w:uiPriority w:val="9"/>
-    <w:semiHidden/>
     <w:unhideWhenUsed/>
     <w:qFormat/>
     <w:rsid w:val="00D04314"/>
@@ -7333,7 +9463,6 @@
     <w:basedOn w:val="Absatz-Standardschriftart"/>
     <w:link w:val="berschrift3"/>
     <w:uiPriority w:val="9"/>
-    <w:semiHidden/>
     <w:rsid w:val="00D04314"/>
     <w:rPr>
       <w:rFonts w:asciiTheme="majorHAnsi" w:eastAsiaTheme="majorEastAsia" w:hAnsiTheme="majorHAnsi" w:cstheme="majorBidi"/>
@@ -7431,8 +9560,14 @@
     <w:unhideWhenUsed/>
     <w:rsid w:val="00D04314"/>
     <w:pPr>
-      <w:spacing w:after="100"/>
+      <w:spacing w:before="120"/>
     </w:pPr>
+    <w:rPr>
+      <w:b/>
+      <w:bCs/>
+      <w:sz w:val="22"/>
+      <w:szCs w:val="22"/>
+    </w:rPr>
   </w:style>
   <w:style w:type="character" w:styleId="Link">
     <w:name w:val="Hyperlink"/>
@@ -7519,6 +9654,142 @@
         <w:right w:w="108" w:type="dxa"/>
       </w:tblCellMar>
     </w:tblPr>
+  </w:style>
+  <w:style w:type="paragraph" w:styleId="Verzeichnis2">
+    <w:name w:val="toc 2"/>
+    <w:basedOn w:val="Standard"/>
+    <w:next w:val="Standard"/>
+    <w:autoRedefine/>
+    <w:uiPriority w:val="39"/>
+    <w:unhideWhenUsed/>
+    <w:rsid w:val="00295AAC"/>
+    <w:pPr>
+      <w:ind w:left="240"/>
+    </w:pPr>
+    <w:rPr>
+      <w:i/>
+      <w:iCs/>
+      <w:sz w:val="22"/>
+      <w:szCs w:val="22"/>
+    </w:rPr>
+  </w:style>
+  <w:style w:type="paragraph" w:styleId="Verzeichnis3">
+    <w:name w:val="toc 3"/>
+    <w:basedOn w:val="Standard"/>
+    <w:next w:val="Standard"/>
+    <w:autoRedefine/>
+    <w:uiPriority w:val="39"/>
+    <w:unhideWhenUsed/>
+    <w:rsid w:val="00295AAC"/>
+    <w:pPr>
+      <w:ind w:left="480"/>
+    </w:pPr>
+    <w:rPr>
+      <w:sz w:val="22"/>
+      <w:szCs w:val="22"/>
+    </w:rPr>
+  </w:style>
+  <w:style w:type="paragraph" w:styleId="Verzeichnis4">
+    <w:name w:val="toc 4"/>
+    <w:basedOn w:val="Standard"/>
+    <w:next w:val="Standard"/>
+    <w:autoRedefine/>
+    <w:uiPriority w:val="39"/>
+    <w:semiHidden/>
+    <w:unhideWhenUsed/>
+    <w:rsid w:val="00295AAC"/>
+    <w:pPr>
+      <w:ind w:left="720"/>
+    </w:pPr>
+    <w:rPr>
+      <w:sz w:val="20"/>
+      <w:szCs w:val="20"/>
+    </w:rPr>
+  </w:style>
+  <w:style w:type="paragraph" w:styleId="Verzeichnis5">
+    <w:name w:val="toc 5"/>
+    <w:basedOn w:val="Standard"/>
+    <w:next w:val="Standard"/>
+    <w:autoRedefine/>
+    <w:uiPriority w:val="39"/>
+    <w:semiHidden/>
+    <w:unhideWhenUsed/>
+    <w:rsid w:val="00295AAC"/>
+    <w:pPr>
+      <w:ind w:left="960"/>
+    </w:pPr>
+    <w:rPr>
+      <w:sz w:val="20"/>
+      <w:szCs w:val="20"/>
+    </w:rPr>
+  </w:style>
+  <w:style w:type="paragraph" w:styleId="Verzeichnis6">
+    <w:name w:val="toc 6"/>
+    <w:basedOn w:val="Standard"/>
+    <w:next w:val="Standard"/>
+    <w:autoRedefine/>
+    <w:uiPriority w:val="39"/>
+    <w:semiHidden/>
+    <w:unhideWhenUsed/>
+    <w:rsid w:val="00295AAC"/>
+    <w:pPr>
+      <w:ind w:left="1200"/>
+    </w:pPr>
+    <w:rPr>
+      <w:sz w:val="20"/>
+      <w:szCs w:val="20"/>
+    </w:rPr>
+  </w:style>
+  <w:style w:type="paragraph" w:styleId="Verzeichnis7">
+    <w:name w:val="toc 7"/>
+    <w:basedOn w:val="Standard"/>
+    <w:next w:val="Standard"/>
+    <w:autoRedefine/>
+    <w:uiPriority w:val="39"/>
+    <w:semiHidden/>
+    <w:unhideWhenUsed/>
+    <w:rsid w:val="00295AAC"/>
+    <w:pPr>
+      <w:ind w:left="1440"/>
+    </w:pPr>
+    <w:rPr>
+      <w:sz w:val="20"/>
+      <w:szCs w:val="20"/>
+    </w:rPr>
+  </w:style>
+  <w:style w:type="paragraph" w:styleId="Verzeichnis8">
+    <w:name w:val="toc 8"/>
+    <w:basedOn w:val="Standard"/>
+    <w:next w:val="Standard"/>
+    <w:autoRedefine/>
+    <w:uiPriority w:val="39"/>
+    <w:semiHidden/>
+    <w:unhideWhenUsed/>
+    <w:rsid w:val="00295AAC"/>
+    <w:pPr>
+      <w:ind w:left="1680"/>
+    </w:pPr>
+    <w:rPr>
+      <w:sz w:val="20"/>
+      <w:szCs w:val="20"/>
+    </w:rPr>
+  </w:style>
+  <w:style w:type="paragraph" w:styleId="Verzeichnis9">
+    <w:name w:val="toc 9"/>
+    <w:basedOn w:val="Standard"/>
+    <w:next w:val="Standard"/>
+    <w:autoRedefine/>
+    <w:uiPriority w:val="39"/>
+    <w:semiHidden/>
+    <w:unhideWhenUsed/>
+    <w:rsid w:val="00295AAC"/>
+    <w:pPr>
+      <w:ind w:left="1920"/>
+    </w:pPr>
+    <w:rPr>
+      <w:sz w:val="20"/>
+      <w:szCs w:val="20"/>
+    </w:rPr>
   </w:style>
 </w:styles>
 </file>
@@ -7789,7 +10060,7 @@
 </file>
 
 <file path=customXml/itemProps1.xml><?xml version="1.0" encoding="utf-8"?>
-<ds:datastoreItem xmlns:ds="http://schemas.openxmlformats.org/officeDocument/2006/customXml" ds:itemID="{A7E7FB98-BA84-AA4A-8120-5058A15B52A3}">
+<ds:datastoreItem xmlns:ds="http://schemas.openxmlformats.org/officeDocument/2006/customXml" ds:itemID="{365725C8-AA70-4345-BCF4-250B2C18BE1B}">
   <ds:schemaRefs>
     <ds:schemaRef ds:uri="http://schemas.openxmlformats.org/officeDocument/2006/bibliography"/>
   </ds:schemaRefs>

</xml_diff>